<commit_message>
Anforderungen --> Max Referat-Kram Task
</commit_message>
<xml_diff>
--- a/Anforderungen.docx
+++ b/Anforderungen.docx
@@ -1,6 +1,6 @@
 
 <file path=word/document.xml><?xml version="1.0" encoding="utf-8"?>
-<w:document xmlns:wpc="http://schemas.microsoft.com/office/word/2010/wordprocessingCanvas" xmlns:cx="http://schemas.microsoft.com/office/drawing/2014/chartex" xmlns:cx1="http://schemas.microsoft.com/office/drawing/2015/9/8/chartex" xmlns:cx2="http://schemas.microsoft.com/office/drawing/2015/10/21/chartex" xmlns:cx3="http://schemas.microsoft.com/office/drawing/2016/5/9/chartex" xmlns:cx4="http://schemas.microsoft.com/office/drawing/2016/5/10/chartex" xmlns:cx5="http://schemas.microsoft.com/office/drawing/2016/5/11/chartex" xmlns:cx6="http://schemas.microsoft.com/office/drawing/2016/5/12/chartex" xmlns:cx7="http://schemas.microsoft.com/office/drawing/2016/5/13/chartex" xmlns:cx8="http://schemas.microsoft.com/office/drawing/2016/5/14/chartex" xmlns:mc="http://schemas.openxmlformats.org/markup-compatibility/2006" xmlns:aink="http://schemas.microsoft.com/office/drawing/2016/ink" xmlns:am3d="http://schemas.microsoft.com/office/drawing/2017/model3d" xmlns:o="urn:schemas-microsoft-com:office:office" xmlns:r="http://schemas.openxmlformats.org/officeDocument/2006/relationships" xmlns:m="http://schemas.openxmlformats.org/officeDocument/2006/math" xmlns:v="urn:schemas-microsoft-com:vml" xmlns:wp14="http://schemas.microsoft.com/office/word/2010/wordprocessingDrawing" xmlns:wp="http://schemas.openxmlformats.org/drawingml/2006/wordprocessingDrawing" xmlns:w10="urn:schemas-microsoft-com:office:word" xmlns:w="http://schemas.openxmlformats.org/wordprocessingml/2006/main" xmlns:w14="http://schemas.microsoft.com/office/word/2010/wordml" xmlns:w15="http://schemas.microsoft.com/office/word/2012/wordml" xmlns:w16cex="http://schemas.microsoft.com/office/word/2018/wordml/cex" xmlns:w16cid="http://schemas.microsoft.com/office/word/2016/wordml/cid" xmlns:w16="http://schemas.microsoft.com/office/word/2018/wordml" xmlns:w16sdtdh="http://schemas.microsoft.com/office/word/2020/wordml/sdtdatahash" xmlns:w16se="http://schemas.microsoft.com/office/word/2015/wordml/symex" xmlns:wpg="http://schemas.microsoft.com/office/word/2010/wordprocessingGroup" xmlns:wpi="http://schemas.microsoft.com/office/word/2010/wordprocessingInk" xmlns:wne="http://schemas.microsoft.com/office/word/2006/wordml" xmlns:wps="http://schemas.microsoft.com/office/word/2010/wordprocessingShape" mc:Ignorable="w14 w15 w16se w16cid w16 w16cex w16sdtdh wp14">
+<w:document xmlns:wpc="http://schemas.microsoft.com/office/word/2010/wordprocessingCanvas" xmlns:cx="http://schemas.microsoft.com/office/drawing/2014/chartex" xmlns:cx1="http://schemas.microsoft.com/office/drawing/2015/9/8/chartex" xmlns:cx2="http://schemas.microsoft.com/office/drawing/2015/10/21/chartex" xmlns:cx3="http://schemas.microsoft.com/office/drawing/2016/5/9/chartex" xmlns:cx4="http://schemas.microsoft.com/office/drawing/2016/5/10/chartex" xmlns:cx5="http://schemas.microsoft.com/office/drawing/2016/5/11/chartex" xmlns:cx6="http://schemas.microsoft.com/office/drawing/2016/5/12/chartex" xmlns:cx7="http://schemas.microsoft.com/office/drawing/2016/5/13/chartex" xmlns:cx8="http://schemas.microsoft.com/office/drawing/2016/5/14/chartex" xmlns:mc="http://schemas.openxmlformats.org/markup-compatibility/2006" xmlns:aink="http://schemas.microsoft.com/office/drawing/2016/ink" xmlns:am3d="http://schemas.microsoft.com/office/drawing/2017/model3d" xmlns:o="urn:schemas-microsoft-com:office:office" xmlns:oel="http://schemas.microsoft.com/office/2019/extlst" xmlns:r="http://schemas.openxmlformats.org/officeDocument/2006/relationships" xmlns:m="http://schemas.openxmlformats.org/officeDocument/2006/math" xmlns:v="urn:schemas-microsoft-com:vml" xmlns:wp14="http://schemas.microsoft.com/office/word/2010/wordprocessingDrawing" xmlns:wp="http://schemas.openxmlformats.org/drawingml/2006/wordprocessingDrawing" xmlns:w10="urn:schemas-microsoft-com:office:word" xmlns:w="http://schemas.openxmlformats.org/wordprocessingml/2006/main" xmlns:w14="http://schemas.microsoft.com/office/word/2010/wordml" xmlns:w15="http://schemas.microsoft.com/office/word/2012/wordml" xmlns:w16cex="http://schemas.microsoft.com/office/word/2018/wordml/cex" xmlns:w16cid="http://schemas.microsoft.com/office/word/2016/wordml/cid" xmlns:w16="http://schemas.microsoft.com/office/word/2018/wordml" xmlns:w16du="http://schemas.microsoft.com/office/word/2023/wordml/word16du" xmlns:w16sdtdh="http://schemas.microsoft.com/office/word/2020/wordml/sdtdatahash" xmlns:w16sdtfl="http://schemas.microsoft.com/office/word/2024/wordml/sdtformatlock" xmlns:w16se="http://schemas.microsoft.com/office/word/2015/wordml/symex" xmlns:wpg="http://schemas.microsoft.com/office/word/2010/wordprocessingGroup" xmlns:wpi="http://schemas.microsoft.com/office/word/2010/wordprocessingInk" xmlns:wne="http://schemas.microsoft.com/office/word/2006/wordml" xmlns:wps="http://schemas.microsoft.com/office/word/2010/wordprocessingShape" mc:Ignorable="w14 w15 w16se w16cid w16 w16cex w16sdtdh w16sdtfl w16du wp14">
   <w:body>
     <w:p>
       <w:pPr>
@@ -584,11 +584,9 @@
       <w:r>
         <w:t>(</w:t>
       </w:r>
-      <w:proofErr w:type="gramStart"/>
       <w:r>
         <w:t>1:n</w:t>
       </w:r>
-      <w:proofErr w:type="gramEnd"/>
       <w:r>
         <w:t>)</w:t>
       </w:r>
@@ -652,15 +650,7 @@
         <w:t>, 1-5)</w:t>
       </w:r>
       <w:r>
-        <w:t xml:space="preserve"> (</w:t>
-      </w:r>
-      <w:proofErr w:type="gramStart"/>
-      <w:r>
-        <w:t>1:n</w:t>
-      </w:r>
-      <w:proofErr w:type="gramEnd"/>
-      <w:r>
-        <w:t>)</w:t>
+        <w:t xml:space="preserve"> (1:n)</w:t>
       </w:r>
     </w:p>
     <w:p>
@@ -1010,20 +1000,118 @@
           <w:numId w:val="2"/>
         </w:numPr>
         <w:spacing w:after="0" w:line="240" w:lineRule="auto"/>
-      </w:pPr>
-      <w:r>
-        <w:t xml:space="preserve">ID (Integer, Auto </w:t>
-      </w:r>
+        <w:rPr>
+          <w:lang w:val="en-US"/>
+        </w:rPr>
+      </w:pPr>
+      <w:r>
+        <w:rPr>
+          <w:lang w:val="en-US"/>
+        </w:rPr>
+        <w:t>ID (Integer, Auto Increment</w:t>
+      </w:r>
+      <w:r>
+        <w:rPr>
+          <w:lang w:val="en-US"/>
+        </w:rPr>
+        <w:t>, Primary</w:t>
+      </w:r>
+      <w:r>
+        <w:rPr>
+          <w:lang w:val="en-US"/>
+        </w:rPr>
+        <w:t xml:space="preserve"> Key</w:t>
+      </w:r>
+      <w:r>
+        <w:rPr>
+          <w:lang w:val="en-US"/>
+        </w:rPr>
+        <w:t>)</w:t>
+      </w:r>
+    </w:p>
+    <w:p>
+      <w:pPr>
+        <w:pStyle w:val="Listenabsatz"/>
+        <w:numPr>
+          <w:ilvl w:val="0"/>
+          <w:numId w:val="2"/>
+        </w:numPr>
+        <w:spacing w:after="0" w:line="240" w:lineRule="auto"/>
+      </w:pPr>
+      <w:r>
+        <w:t>Text</w:t>
+      </w:r>
+      <w:r>
+        <w:t xml:space="preserve"> (String)</w:t>
+      </w:r>
+    </w:p>
+    <w:p>
+      <w:pPr>
+        <w:pStyle w:val="Listenabsatz"/>
+        <w:numPr>
+          <w:ilvl w:val="0"/>
+          <w:numId w:val="2"/>
+        </w:numPr>
+        <w:spacing w:after="0" w:line="240" w:lineRule="auto"/>
+      </w:pPr>
       <w:proofErr w:type="spellStart"/>
       <w:r>
-        <w:t>Increment</w:t>
+        <w:t>Nutzer</w:t>
+      </w:r>
+      <w:r>
+        <w:t>_ID</w:t>
       </w:r>
       <w:proofErr w:type="spellEnd"/>
       <w:r>
-        <w:t>, Primary</w:t>
-      </w:r>
-      <w:r>
-        <w:t xml:space="preserve"> Key</w:t>
+        <w:t xml:space="preserve"> </w:t>
+      </w:r>
+      <w:r>
+        <w:t>(Fremdschlüssel zu Nutzer)</w:t>
+      </w:r>
+    </w:p>
+    <w:p>
+      <w:pPr>
+        <w:pStyle w:val="Listenabsatz"/>
+        <w:numPr>
+          <w:ilvl w:val="0"/>
+          <w:numId w:val="2"/>
+        </w:numPr>
+        <w:spacing w:after="0" w:line="240" w:lineRule="auto"/>
+      </w:pPr>
+      <w:proofErr w:type="spellStart"/>
+      <w:r>
+        <w:t>Rezept_ID</w:t>
+      </w:r>
+      <w:proofErr w:type="spellEnd"/>
+      <w:r>
+        <w:t xml:space="preserve"> (Fremdschlüssel zu Rezept)</w:t>
+      </w:r>
+    </w:p>
+    <w:p>
+      <w:pPr>
+        <w:pStyle w:val="Listenabsatz"/>
+        <w:numPr>
+          <w:ilvl w:val="0"/>
+          <w:numId w:val="2"/>
+        </w:numPr>
+        <w:spacing w:after="0" w:line="240" w:lineRule="auto"/>
+      </w:pPr>
+      <w:proofErr w:type="spellStart"/>
+      <w:r>
+        <w:t>Kommentiert_am</w:t>
+      </w:r>
+      <w:proofErr w:type="spellEnd"/>
+      <w:r>
+        <w:t xml:space="preserve"> (T</w:t>
+      </w:r>
+      <w:r>
+        <w:t>IMESTAMP</w:t>
+      </w:r>
+      <w:r>
+        <w:t xml:space="preserve"> </w:t>
+      </w:r>
+      <w:r>
+        <w:t>DEFAULT CURRENT_TIMESTAMP</w:t>
       </w:r>
       <w:r>
         <w:t>)</w:t>
@@ -1031,18 +1119,99 @@
     </w:p>
     <w:p>
       <w:pPr>
-        <w:pStyle w:val="Listenabsatz"/>
-        <w:numPr>
-          <w:ilvl w:val="0"/>
-          <w:numId w:val="2"/>
-        </w:numPr>
-        <w:spacing w:after="0" w:line="240" w:lineRule="auto"/>
-      </w:pPr>
-      <w:r>
-        <w:t>Text</w:t>
-      </w:r>
-      <w:r>
-        <w:t xml:space="preserve"> (String)</w:t>
+        <w:spacing w:after="0" w:line="240" w:lineRule="auto"/>
+      </w:pPr>
+    </w:p>
+    <w:p>
+      <w:pPr>
+        <w:spacing w:after="0" w:line="240" w:lineRule="auto"/>
+      </w:pPr>
+      <w:r>
+        <w:t>Attribute Kategorie:</w:t>
+      </w:r>
+    </w:p>
+    <w:p>
+      <w:pPr>
+        <w:pStyle w:val="Listenabsatz"/>
+        <w:numPr>
+          <w:ilvl w:val="0"/>
+          <w:numId w:val="2"/>
+        </w:numPr>
+        <w:spacing w:after="0" w:line="240" w:lineRule="auto"/>
+      </w:pPr>
+      <w:r>
+        <w:t>ID (Integer)</w:t>
+      </w:r>
+    </w:p>
+    <w:p>
+      <w:pPr>
+        <w:pStyle w:val="Listenabsatz"/>
+        <w:numPr>
+          <w:ilvl w:val="0"/>
+          <w:numId w:val="2"/>
+        </w:numPr>
+        <w:spacing w:after="0" w:line="240" w:lineRule="auto"/>
+      </w:pPr>
+      <w:r>
+        <w:t>Name (String)</w:t>
+      </w:r>
+    </w:p>
+    <w:p>
+      <w:pPr>
+        <w:spacing w:after="0" w:line="240" w:lineRule="auto"/>
+      </w:pPr>
+    </w:p>
+    <w:p>
+      <w:pPr>
+        <w:spacing w:after="0" w:line="240" w:lineRule="auto"/>
+      </w:pPr>
+      <w:r>
+        <w:t>Attribute Schwierigkeitsgrad:</w:t>
+      </w:r>
+    </w:p>
+    <w:p>
+      <w:pPr>
+        <w:pStyle w:val="Listenabsatz"/>
+        <w:numPr>
+          <w:ilvl w:val="0"/>
+          <w:numId w:val="2"/>
+        </w:numPr>
+        <w:spacing w:after="0" w:line="240" w:lineRule="auto"/>
+      </w:pPr>
+      <w:r>
+        <w:t>ID (Integer)</w:t>
+      </w:r>
+    </w:p>
+    <w:p>
+      <w:pPr>
+        <w:pStyle w:val="Listenabsatz"/>
+        <w:numPr>
+          <w:ilvl w:val="0"/>
+          <w:numId w:val="2"/>
+        </w:numPr>
+        <w:spacing w:after="0" w:line="240" w:lineRule="auto"/>
+      </w:pPr>
+      <w:r>
+        <w:t>Name (String)</w:t>
+      </w:r>
+    </w:p>
+    <w:p>
+      <w:pPr>
+        <w:spacing w:after="0" w:line="240" w:lineRule="auto"/>
+      </w:pPr>
+    </w:p>
+    <w:p>
+      <w:pPr>
+        <w:spacing w:after="0" w:line="240" w:lineRule="auto"/>
+      </w:pPr>
+      <w:r>
+        <w:t>Attribute Bewertung</w:t>
+      </w:r>
+      <w:r>
+        <w:t xml:space="preserve"> (ein Nutzer kann ein Rezept nur einmal bewerten)</w:t>
+      </w:r>
+      <w:r>
+        <w:t>:</w:t>
       </w:r>
     </w:p>
     <w:p>
@@ -1063,10 +1232,184 @@
       </w:r>
       <w:proofErr w:type="spellEnd"/>
       <w:r>
+        <w:t xml:space="preserve"> (Fremdschlüssel zu Nutzer)</w:t>
+      </w:r>
+    </w:p>
+    <w:p>
+      <w:pPr>
+        <w:pStyle w:val="Listenabsatz"/>
+        <w:numPr>
+          <w:ilvl w:val="0"/>
+          <w:numId w:val="2"/>
+        </w:numPr>
+        <w:spacing w:after="0" w:line="240" w:lineRule="auto"/>
+      </w:pPr>
+      <w:proofErr w:type="spellStart"/>
+      <w:r>
+        <w:t>Rezept</w:t>
+      </w:r>
+      <w:r>
+        <w:t>_ID</w:t>
+      </w:r>
+      <w:proofErr w:type="spellEnd"/>
+      <w:r>
+        <w:t xml:space="preserve"> (Fremdschlüssel zu Rezept)</w:t>
+      </w:r>
+    </w:p>
+    <w:p>
+      <w:pPr>
+        <w:pStyle w:val="Listenabsatz"/>
+        <w:numPr>
+          <w:ilvl w:val="0"/>
+          <w:numId w:val="2"/>
+        </w:numPr>
+        <w:spacing w:after="0" w:line="240" w:lineRule="auto"/>
+      </w:pPr>
+      <w:r>
+        <w:t>Sterne</w:t>
+      </w:r>
+      <w:r>
+        <w:t xml:space="preserve"> (</w:t>
+      </w:r>
+      <w:r>
+        <w:t>INTEGER CHECK (</w:t>
+      </w:r>
+      <w:proofErr w:type="spellStart"/>
+      <w:r>
+        <w:t>sterne</w:t>
+      </w:r>
+      <w:proofErr w:type="spellEnd"/>
+      <w:r>
+        <w:t xml:space="preserve"> BETWEEN 1 AND 5)</w:t>
+      </w:r>
+      <w:r>
+        <w:t>)</w:t>
+      </w:r>
+    </w:p>
+    <w:p>
+      <w:pPr>
+        <w:pStyle w:val="Listenabsatz"/>
+        <w:numPr>
+          <w:ilvl w:val="0"/>
+          <w:numId w:val="2"/>
+        </w:numPr>
+        <w:spacing w:after="0" w:line="240" w:lineRule="auto"/>
+      </w:pPr>
+      <w:proofErr w:type="spellStart"/>
+      <w:r>
+        <w:t>Bewertet_am</w:t>
+      </w:r>
+      <w:proofErr w:type="spellEnd"/>
+      <w:r>
         <w:t xml:space="preserve"> </w:t>
       </w:r>
       <w:r>
-        <w:t>(Fremdschlüssel zu Nutzer)</w:t>
+        <w:t>(</w:t>
+      </w:r>
+      <w:r>
+        <w:t>IMESTAMP DEFAULT CURRENT_TIMESTAMP</w:t>
+      </w:r>
+      <w:r>
+        <w:t>)</w:t>
+      </w:r>
+    </w:p>
+    <w:p>
+      <w:pPr>
+        <w:spacing w:after="0" w:line="240" w:lineRule="auto"/>
+      </w:pPr>
+    </w:p>
+    <w:p>
+      <w:pPr>
+        <w:spacing w:after="0" w:line="240" w:lineRule="auto"/>
+      </w:pPr>
+      <w:r>
+        <w:t>Attribute Einheit:</w:t>
+      </w:r>
+    </w:p>
+    <w:p>
+      <w:pPr>
+        <w:pStyle w:val="Listenabsatz"/>
+        <w:numPr>
+          <w:ilvl w:val="0"/>
+          <w:numId w:val="2"/>
+        </w:numPr>
+        <w:spacing w:after="0" w:line="240" w:lineRule="auto"/>
+      </w:pPr>
+      <w:r>
+        <w:t>ID (Integer)</w:t>
+      </w:r>
+    </w:p>
+    <w:p>
+      <w:pPr>
+        <w:pStyle w:val="Listenabsatz"/>
+        <w:numPr>
+          <w:ilvl w:val="0"/>
+          <w:numId w:val="2"/>
+        </w:numPr>
+        <w:spacing w:after="0" w:line="240" w:lineRule="auto"/>
+      </w:pPr>
+      <w:r>
+        <w:t>Name (String)</w:t>
+      </w:r>
+    </w:p>
+    <w:p>
+      <w:pPr>
+        <w:pStyle w:val="Listenabsatz"/>
+        <w:numPr>
+          <w:ilvl w:val="0"/>
+          <w:numId w:val="2"/>
+        </w:numPr>
+        <w:spacing w:after="0" w:line="240" w:lineRule="auto"/>
+      </w:pPr>
+      <w:r>
+        <w:t>Abkürzung (String)</w:t>
+      </w:r>
+    </w:p>
+    <w:p>
+      <w:pPr>
+        <w:pStyle w:val="Listenabsatz"/>
+        <w:numPr>
+          <w:ilvl w:val="0"/>
+          <w:numId w:val="2"/>
+        </w:numPr>
+        <w:spacing w:after="0" w:line="240" w:lineRule="auto"/>
+      </w:pPr>
+      <w:r>
+        <w:t>Typ (String)</w:t>
+      </w:r>
+      <w:r>
+        <w:t xml:space="preserve"> (z.B. Gewicht, Volumen</w:t>
+      </w:r>
+      <w:r>
+        <w:t>, zählbar</w:t>
+      </w:r>
+      <w:r>
+        <w:t>)</w:t>
+      </w:r>
+      <w:r>
+        <w:t xml:space="preserve"> (für Umrechnungen)</w:t>
+      </w:r>
+    </w:p>
+    <w:p>
+      <w:pPr>
+        <w:spacing w:after="0" w:line="240" w:lineRule="auto"/>
+      </w:pPr>
+    </w:p>
+    <w:p>
+      <w:pPr>
+        <w:spacing w:after="0" w:line="240" w:lineRule="auto"/>
+      </w:pPr>
+      <w:r>
+        <w:t>Attribute Favorit</w:t>
+      </w:r>
+      <w:r>
+        <w:t xml:space="preserve"> (</w:t>
+      </w:r>
+      <w:r>
+        <w:t>Verbindungstabelle</w:t>
+      </w:r>
+      <w:r>
+        <w:t>):</w:t>
       </w:r>
     </w:p>
     <w:p>
@@ -1080,7 +1423,10 @@
       </w:pPr>
       <w:proofErr w:type="spellStart"/>
       <w:r>
-        <w:t>Rezept_ID</w:t>
+        <w:t>Rezept</w:t>
+      </w:r>
+      <w:r>
+        <w:t>_ID</w:t>
       </w:r>
       <w:proofErr w:type="spellEnd"/>
       <w:r>
@@ -1098,404 +1444,85 @@
       </w:pPr>
       <w:proofErr w:type="spellStart"/>
       <w:r>
-        <w:t>Kommentiert_am</w:t>
+        <w:t>Nutzer</w:t>
+      </w:r>
+      <w:r>
+        <w:t>_ID</w:t>
       </w:r>
       <w:proofErr w:type="spellEnd"/>
       <w:r>
-        <w:t xml:space="preserve"> (T</w:t>
-      </w:r>
-      <w:r>
-        <w:t>IMESTAMP</w:t>
-      </w:r>
-      <w:r>
-        <w:t xml:space="preserve"> </w:t>
-      </w:r>
-      <w:r>
-        <w:t>DEFAULT CURRENT_TIMESTAMP</w:t>
-      </w:r>
-      <w:r>
+        <w:t xml:space="preserve"> (Fremdschlüssel zu Nutzer)</w:t>
+      </w:r>
+    </w:p>
+    <w:p>
+      <w:pPr>
+        <w:pStyle w:val="Listenabsatz"/>
+        <w:numPr>
+          <w:ilvl w:val="0"/>
+          <w:numId w:val="2"/>
+        </w:numPr>
+        <w:spacing w:after="0" w:line="240" w:lineRule="auto"/>
+        <w:rPr>
+          <w:lang w:val="en-US"/>
+        </w:rPr>
+      </w:pPr>
+      <w:proofErr w:type="spellStart"/>
+      <w:r>
+        <w:rPr>
+          <w:lang w:val="en-US"/>
+        </w:rPr>
+        <w:t>F</w:t>
+      </w:r>
+      <w:r>
+        <w:rPr>
+          <w:lang w:val="en-US"/>
+        </w:rPr>
+        <w:t>avorisiert</w:t>
+      </w:r>
+      <w:r>
+        <w:rPr>
+          <w:lang w:val="en-US"/>
+        </w:rPr>
+        <w:t>_</w:t>
+      </w:r>
+      <w:r>
+        <w:rPr>
+          <w:lang w:val="en-US"/>
+        </w:rPr>
+        <w:t>am</w:t>
+      </w:r>
+      <w:proofErr w:type="spellEnd"/>
+      <w:r>
+        <w:rPr>
+          <w:lang w:val="en-US"/>
+        </w:rPr>
+        <w:t xml:space="preserve"> (</w:t>
+      </w:r>
+      <w:r>
+        <w:rPr>
+          <w:lang w:val="en-US"/>
+        </w:rPr>
+        <w:t>TIMESTAMP</w:t>
+      </w:r>
+      <w:r>
+        <w:rPr>
+          <w:lang w:val="en-US"/>
+        </w:rPr>
+        <w:t xml:space="preserve"> DEFAULT CURRENT_TIMESTAMP</w:t>
+      </w:r>
+      <w:r>
+        <w:rPr>
+          <w:lang w:val="en-US"/>
+        </w:rPr>
         <w:t>)</w:t>
       </w:r>
     </w:p>
     <w:p>
       <w:pPr>
         <w:spacing w:after="0" w:line="240" w:lineRule="auto"/>
-      </w:pPr>
-    </w:p>
-    <w:p>
-      <w:pPr>
-        <w:spacing w:after="0" w:line="240" w:lineRule="auto"/>
-      </w:pPr>
-      <w:r>
-        <w:t>Attribute Kategorie:</w:t>
-      </w:r>
-    </w:p>
-    <w:p>
-      <w:pPr>
-        <w:pStyle w:val="Listenabsatz"/>
-        <w:numPr>
-          <w:ilvl w:val="0"/>
-          <w:numId w:val="2"/>
-        </w:numPr>
-        <w:spacing w:after="0" w:line="240" w:lineRule="auto"/>
-      </w:pPr>
-      <w:r>
-        <w:t>ID (Integer)</w:t>
-      </w:r>
-    </w:p>
-    <w:p>
-      <w:pPr>
-        <w:pStyle w:val="Listenabsatz"/>
-        <w:numPr>
-          <w:ilvl w:val="0"/>
-          <w:numId w:val="2"/>
-        </w:numPr>
-        <w:spacing w:after="0" w:line="240" w:lineRule="auto"/>
-      </w:pPr>
-      <w:r>
-        <w:t>Name (String)</w:t>
-      </w:r>
-    </w:p>
-    <w:p>
-      <w:pPr>
-        <w:spacing w:after="0" w:line="240" w:lineRule="auto"/>
-      </w:pPr>
-    </w:p>
-    <w:p>
-      <w:pPr>
-        <w:spacing w:after="0" w:line="240" w:lineRule="auto"/>
-      </w:pPr>
-      <w:r>
-        <w:t>Attribute Schwierigkeitsgrad:</w:t>
-      </w:r>
-    </w:p>
-    <w:p>
-      <w:pPr>
-        <w:pStyle w:val="Listenabsatz"/>
-        <w:numPr>
-          <w:ilvl w:val="0"/>
-          <w:numId w:val="2"/>
-        </w:numPr>
-        <w:spacing w:after="0" w:line="240" w:lineRule="auto"/>
-      </w:pPr>
-      <w:r>
-        <w:t>ID (Integer)</w:t>
-      </w:r>
-    </w:p>
-    <w:p>
-      <w:pPr>
-        <w:pStyle w:val="Listenabsatz"/>
-        <w:numPr>
-          <w:ilvl w:val="0"/>
-          <w:numId w:val="2"/>
-        </w:numPr>
-        <w:spacing w:after="0" w:line="240" w:lineRule="auto"/>
-      </w:pPr>
-      <w:r>
-        <w:t>Name (String)</w:t>
-      </w:r>
-    </w:p>
-    <w:p>
-      <w:pPr>
-        <w:spacing w:after="0" w:line="240" w:lineRule="auto"/>
-      </w:pPr>
-    </w:p>
-    <w:p>
-      <w:pPr>
-        <w:spacing w:after="0" w:line="240" w:lineRule="auto"/>
-      </w:pPr>
-      <w:r>
-        <w:t>Attribute Bewertung</w:t>
-      </w:r>
-      <w:r>
-        <w:t xml:space="preserve"> (ein Nutzer kann ein Rezept nur einmal bewerten)</w:t>
-      </w:r>
-      <w:r>
-        <w:t>:</w:t>
-      </w:r>
-    </w:p>
-    <w:p>
-      <w:pPr>
-        <w:pStyle w:val="Listenabsatz"/>
-        <w:numPr>
-          <w:ilvl w:val="0"/>
-          <w:numId w:val="2"/>
-        </w:numPr>
-        <w:spacing w:after="0" w:line="240" w:lineRule="auto"/>
-      </w:pPr>
-      <w:proofErr w:type="spellStart"/>
-      <w:r>
-        <w:t>Nutzer</w:t>
-      </w:r>
-      <w:r>
-        <w:t>_ID</w:t>
-      </w:r>
-      <w:proofErr w:type="spellEnd"/>
-      <w:r>
-        <w:t xml:space="preserve"> (Fremdschlüssel zu Nutzer)</w:t>
-      </w:r>
-    </w:p>
-    <w:p>
-      <w:pPr>
-        <w:pStyle w:val="Listenabsatz"/>
-        <w:numPr>
-          <w:ilvl w:val="0"/>
-          <w:numId w:val="2"/>
-        </w:numPr>
-        <w:spacing w:after="0" w:line="240" w:lineRule="auto"/>
-      </w:pPr>
-      <w:proofErr w:type="spellStart"/>
-      <w:r>
-        <w:t>Rezept</w:t>
-      </w:r>
-      <w:r>
-        <w:t>_ID</w:t>
-      </w:r>
-      <w:proofErr w:type="spellEnd"/>
-      <w:r>
-        <w:t xml:space="preserve"> (Fremdschlüssel zu Rezept)</w:t>
-      </w:r>
-    </w:p>
-    <w:p>
-      <w:pPr>
-        <w:pStyle w:val="Listenabsatz"/>
-        <w:numPr>
-          <w:ilvl w:val="0"/>
-          <w:numId w:val="2"/>
-        </w:numPr>
-        <w:spacing w:after="0" w:line="240" w:lineRule="auto"/>
-      </w:pPr>
-      <w:r>
-        <w:t>Sterne</w:t>
-      </w:r>
-      <w:r>
-        <w:t xml:space="preserve"> (</w:t>
-      </w:r>
-      <w:r>
-        <w:t>INTEGER CHECK (</w:t>
-      </w:r>
-      <w:proofErr w:type="spellStart"/>
-      <w:r>
-        <w:t>sterne</w:t>
-      </w:r>
-      <w:proofErr w:type="spellEnd"/>
-      <w:r>
-        <w:t xml:space="preserve"> BETWEEN 1 AND 5)</w:t>
-      </w:r>
-      <w:r>
-        <w:t>)</w:t>
-      </w:r>
-    </w:p>
-    <w:p>
-      <w:pPr>
-        <w:pStyle w:val="Listenabsatz"/>
-        <w:numPr>
-          <w:ilvl w:val="0"/>
-          <w:numId w:val="2"/>
-        </w:numPr>
-        <w:spacing w:after="0" w:line="240" w:lineRule="auto"/>
-      </w:pPr>
-      <w:proofErr w:type="spellStart"/>
-      <w:r>
-        <w:t>Bewertet_am</w:t>
-      </w:r>
-      <w:proofErr w:type="spellEnd"/>
-      <w:r>
-        <w:t xml:space="preserve"> </w:t>
-      </w:r>
-      <w:r>
-        <w:t>(</w:t>
-      </w:r>
-      <w:r>
-        <w:t>IMESTAMP DEFAULT CURRENT_TIMESTAMP</w:t>
-      </w:r>
-      <w:r>
-        <w:t>)</w:t>
-      </w:r>
-    </w:p>
-    <w:p>
-      <w:pPr>
-        <w:spacing w:after="0" w:line="240" w:lineRule="auto"/>
-      </w:pPr>
-    </w:p>
-    <w:p>
-      <w:pPr>
-        <w:spacing w:after="0" w:line="240" w:lineRule="auto"/>
-      </w:pPr>
-      <w:r>
-        <w:t>Attribute Einheit:</w:t>
-      </w:r>
-    </w:p>
-    <w:p>
-      <w:pPr>
-        <w:pStyle w:val="Listenabsatz"/>
-        <w:numPr>
-          <w:ilvl w:val="0"/>
-          <w:numId w:val="2"/>
-        </w:numPr>
-        <w:spacing w:after="0" w:line="240" w:lineRule="auto"/>
-      </w:pPr>
-      <w:r>
-        <w:t>ID (Integer)</w:t>
-      </w:r>
-    </w:p>
-    <w:p>
-      <w:pPr>
-        <w:pStyle w:val="Listenabsatz"/>
-        <w:numPr>
-          <w:ilvl w:val="0"/>
-          <w:numId w:val="2"/>
-        </w:numPr>
-        <w:spacing w:after="0" w:line="240" w:lineRule="auto"/>
-      </w:pPr>
-      <w:r>
-        <w:t>Name (String)</w:t>
-      </w:r>
-    </w:p>
-    <w:p>
-      <w:pPr>
-        <w:pStyle w:val="Listenabsatz"/>
-        <w:numPr>
-          <w:ilvl w:val="0"/>
-          <w:numId w:val="2"/>
-        </w:numPr>
-        <w:spacing w:after="0" w:line="240" w:lineRule="auto"/>
-      </w:pPr>
-      <w:r>
-        <w:t>Abkürzung (String)</w:t>
-      </w:r>
-    </w:p>
-    <w:p>
-      <w:pPr>
-        <w:pStyle w:val="Listenabsatz"/>
-        <w:numPr>
-          <w:ilvl w:val="0"/>
-          <w:numId w:val="2"/>
-        </w:numPr>
-        <w:spacing w:after="0" w:line="240" w:lineRule="auto"/>
-      </w:pPr>
-      <w:r>
-        <w:t>Typ (String)</w:t>
-      </w:r>
-      <w:r>
-        <w:t xml:space="preserve"> (z.B. Gewicht, Volumen</w:t>
-      </w:r>
-      <w:r>
-        <w:t>, zählbar</w:t>
-      </w:r>
-      <w:r>
-        <w:t>)</w:t>
-      </w:r>
-      <w:r>
-        <w:t xml:space="preserve"> (für Umrechnungen)</w:t>
-      </w:r>
-    </w:p>
-    <w:p>
-      <w:pPr>
-        <w:spacing w:after="0" w:line="240" w:lineRule="auto"/>
-      </w:pPr>
-    </w:p>
-    <w:p>
-      <w:pPr>
-        <w:spacing w:after="0" w:line="240" w:lineRule="auto"/>
-      </w:pPr>
-      <w:r>
-        <w:t>Attribute Favorit</w:t>
-      </w:r>
-      <w:r>
-        <w:t xml:space="preserve"> (</w:t>
-      </w:r>
-      <w:r>
-        <w:t>Verbindungstabelle</w:t>
-      </w:r>
-      <w:r>
-        <w:t>):</w:t>
-      </w:r>
-    </w:p>
-    <w:p>
-      <w:pPr>
-        <w:pStyle w:val="Listenabsatz"/>
-        <w:numPr>
-          <w:ilvl w:val="0"/>
-          <w:numId w:val="2"/>
-        </w:numPr>
-        <w:spacing w:after="0" w:line="240" w:lineRule="auto"/>
-      </w:pPr>
-      <w:proofErr w:type="spellStart"/>
-      <w:r>
-        <w:t>Rezept</w:t>
-      </w:r>
-      <w:r>
-        <w:t>_ID</w:t>
-      </w:r>
-      <w:proofErr w:type="spellEnd"/>
-      <w:r>
-        <w:t xml:space="preserve"> (Fremdschlüssel zu Rezept)</w:t>
-      </w:r>
-    </w:p>
-    <w:p>
-      <w:pPr>
-        <w:pStyle w:val="Listenabsatz"/>
-        <w:numPr>
-          <w:ilvl w:val="0"/>
-          <w:numId w:val="2"/>
-        </w:numPr>
-        <w:spacing w:after="0" w:line="240" w:lineRule="auto"/>
-      </w:pPr>
-      <w:proofErr w:type="spellStart"/>
-      <w:r>
-        <w:t>Nutzer</w:t>
-      </w:r>
-      <w:r>
-        <w:t>_ID</w:t>
-      </w:r>
-      <w:proofErr w:type="spellEnd"/>
-      <w:r>
-        <w:t xml:space="preserve"> (Fremdschlüssel zu Nutzer)</w:t>
-      </w:r>
-    </w:p>
-    <w:p>
-      <w:pPr>
-        <w:pStyle w:val="Listenabsatz"/>
-        <w:numPr>
-          <w:ilvl w:val="0"/>
-          <w:numId w:val="2"/>
-        </w:numPr>
-        <w:spacing w:after="0" w:line="240" w:lineRule="auto"/>
-      </w:pPr>
-      <w:proofErr w:type="spellStart"/>
-      <w:r>
-        <w:t>F</w:t>
-      </w:r>
-      <w:r>
-        <w:t>avorisiert</w:t>
-      </w:r>
-      <w:r>
-        <w:t>_</w:t>
-      </w:r>
-      <w:r>
-        <w:t>am</w:t>
-      </w:r>
-      <w:proofErr w:type="spellEnd"/>
-      <w:r>
-        <w:t xml:space="preserve"> (</w:t>
-      </w:r>
-      <w:r>
-        <w:t>TIMESTAMP</w:t>
-      </w:r>
-      <w:r>
-        <w:t xml:space="preserve"> </w:t>
-      </w:r>
-      <w:r>
-        <w:t>DEFAULT CURRENT_TIMESTAMP</w:t>
-      </w:r>
-      <w:r>
-        <w:t>)</w:t>
-      </w:r>
-    </w:p>
-    <w:p>
-      <w:pPr>
-        <w:spacing w:after="0" w:line="240" w:lineRule="auto"/>
+        <w:rPr>
+          <w:lang w:val="en-US"/>
+        </w:rPr>
       </w:pPr>
     </w:p>
     <w:p>
@@ -2177,6 +2204,9 @@
             <w:pPr>
               <w:jc w:val="center"/>
             </w:pPr>
+            <w:r>
+              <w:t>Referat-Kram</w:t>
+            </w:r>
           </w:p>
         </w:tc>
         <w:tc>
@@ -2197,6 +2227,9 @@
             <w:pPr>
               <w:jc w:val="center"/>
             </w:pPr>
+            <w:r>
+              <w:t>X</w:t>
+            </w:r>
           </w:p>
         </w:tc>
         <w:tc>
@@ -2237,7 +2270,7 @@
 </file>
 
 <file path=word/numbering.xml><?xml version="1.0" encoding="utf-8"?>
-<w:numbering xmlns:wpc="http://schemas.microsoft.com/office/word/2010/wordprocessingCanvas" xmlns:cx="http://schemas.microsoft.com/office/drawing/2014/chartex" xmlns:cx1="http://schemas.microsoft.com/office/drawing/2015/9/8/chartex" xmlns:cx2="http://schemas.microsoft.com/office/drawing/2015/10/21/chartex" xmlns:cx3="http://schemas.microsoft.com/office/drawing/2016/5/9/chartex" xmlns:cx4="http://schemas.microsoft.com/office/drawing/2016/5/10/chartex" xmlns:cx5="http://schemas.microsoft.com/office/drawing/2016/5/11/chartex" xmlns:cx6="http://schemas.microsoft.com/office/drawing/2016/5/12/chartex" xmlns:cx7="http://schemas.microsoft.com/office/drawing/2016/5/13/chartex" xmlns:cx8="http://schemas.microsoft.com/office/drawing/2016/5/14/chartex" xmlns:mc="http://schemas.openxmlformats.org/markup-compatibility/2006" xmlns:aink="http://schemas.microsoft.com/office/drawing/2016/ink" xmlns:am3d="http://schemas.microsoft.com/office/drawing/2017/model3d" xmlns:o="urn:schemas-microsoft-com:office:office" xmlns:r="http://schemas.openxmlformats.org/officeDocument/2006/relationships" xmlns:m="http://schemas.openxmlformats.org/officeDocument/2006/math" xmlns:v="urn:schemas-microsoft-com:vml" xmlns:wp14="http://schemas.microsoft.com/office/word/2010/wordprocessingDrawing" xmlns:wp="http://schemas.openxmlformats.org/drawingml/2006/wordprocessingDrawing" xmlns:w10="urn:schemas-microsoft-com:office:word" xmlns:w="http://schemas.openxmlformats.org/wordprocessingml/2006/main" xmlns:w14="http://schemas.microsoft.com/office/word/2010/wordml" xmlns:w15="http://schemas.microsoft.com/office/word/2012/wordml" xmlns:w16cex="http://schemas.microsoft.com/office/word/2018/wordml/cex" xmlns:w16cid="http://schemas.microsoft.com/office/word/2016/wordml/cid" xmlns:w16="http://schemas.microsoft.com/office/word/2018/wordml" xmlns:w16sdtdh="http://schemas.microsoft.com/office/word/2020/wordml/sdtdatahash" xmlns:w16se="http://schemas.microsoft.com/office/word/2015/wordml/symex" xmlns:wpg="http://schemas.microsoft.com/office/word/2010/wordprocessingGroup" xmlns:wpi="http://schemas.microsoft.com/office/word/2010/wordprocessingInk" xmlns:wne="http://schemas.microsoft.com/office/word/2006/wordml" xmlns:wps="http://schemas.microsoft.com/office/word/2010/wordprocessingShape" mc:Ignorable="w14 w15 w16se w16cid w16 w16cex w16sdtdh wp14">
+<w:numbering xmlns:wpc="http://schemas.microsoft.com/office/word/2010/wordprocessingCanvas" xmlns:cx="http://schemas.microsoft.com/office/drawing/2014/chartex" xmlns:cx1="http://schemas.microsoft.com/office/drawing/2015/9/8/chartex" xmlns:cx2="http://schemas.microsoft.com/office/drawing/2015/10/21/chartex" xmlns:cx3="http://schemas.microsoft.com/office/drawing/2016/5/9/chartex" xmlns:cx4="http://schemas.microsoft.com/office/drawing/2016/5/10/chartex" xmlns:cx5="http://schemas.microsoft.com/office/drawing/2016/5/11/chartex" xmlns:cx6="http://schemas.microsoft.com/office/drawing/2016/5/12/chartex" xmlns:cx7="http://schemas.microsoft.com/office/drawing/2016/5/13/chartex" xmlns:cx8="http://schemas.microsoft.com/office/drawing/2016/5/14/chartex" xmlns:mc="http://schemas.openxmlformats.org/markup-compatibility/2006" xmlns:aink="http://schemas.microsoft.com/office/drawing/2016/ink" xmlns:am3d="http://schemas.microsoft.com/office/drawing/2017/model3d" xmlns:o="urn:schemas-microsoft-com:office:office" xmlns:oel="http://schemas.microsoft.com/office/2019/extlst" xmlns:r="http://schemas.openxmlformats.org/officeDocument/2006/relationships" xmlns:m="http://schemas.openxmlformats.org/officeDocument/2006/math" xmlns:v="urn:schemas-microsoft-com:vml" xmlns:wp14="http://schemas.microsoft.com/office/word/2010/wordprocessingDrawing" xmlns:wp="http://schemas.openxmlformats.org/drawingml/2006/wordprocessingDrawing" xmlns:w10="urn:schemas-microsoft-com:office:word" xmlns:w="http://schemas.openxmlformats.org/wordprocessingml/2006/main" xmlns:w14="http://schemas.microsoft.com/office/word/2010/wordml" xmlns:w15="http://schemas.microsoft.com/office/word/2012/wordml" xmlns:w16cex="http://schemas.microsoft.com/office/word/2018/wordml/cex" xmlns:w16cid="http://schemas.microsoft.com/office/word/2016/wordml/cid" xmlns:w16="http://schemas.microsoft.com/office/word/2018/wordml" xmlns:w16du="http://schemas.microsoft.com/office/word/2023/wordml/word16du" xmlns:w16sdtdh="http://schemas.microsoft.com/office/word/2020/wordml/sdtdatahash" xmlns:w16sdtfl="http://schemas.microsoft.com/office/word/2024/wordml/sdtformatlock" xmlns:w16se="http://schemas.microsoft.com/office/word/2015/wordml/symex" xmlns:wpg="http://schemas.microsoft.com/office/word/2010/wordprocessingGroup" xmlns:wpi="http://schemas.microsoft.com/office/word/2010/wordprocessingInk" xmlns:wne="http://schemas.microsoft.com/office/word/2006/wordml" xmlns:wps="http://schemas.microsoft.com/office/word/2010/wordprocessingShape" mc:Ignorable="w14 w15 w16se w16cid w16 w16cex w16sdtdh w16sdtfl w16du wp14">
   <w:abstractNum w:abstractNumId="0" w15:restartNumberingAfterBreak="0">
     <w:nsid w:val="16462006"/>
     <w:multiLevelType w:val="hybridMultilevel"/>
@@ -2462,17 +2495,17 @@
       </w:rPr>
     </w:lvl>
   </w:abstractNum>
-  <w:num w:numId="1">
+  <w:num w:numId="1" w16cid:durableId="174998905">
     <w:abstractNumId w:val="1"/>
   </w:num>
-  <w:num w:numId="2">
+  <w:num w:numId="2" w16cid:durableId="1327900013">
     <w:abstractNumId w:val="0"/>
   </w:num>
 </w:numbering>
 </file>
 
 <file path=word/styles.xml><?xml version="1.0" encoding="utf-8"?>
-<w:styles xmlns:mc="http://schemas.openxmlformats.org/markup-compatibility/2006" xmlns:r="http://schemas.openxmlformats.org/officeDocument/2006/relationships" xmlns:w="http://schemas.openxmlformats.org/wordprocessingml/2006/main" xmlns:w14="http://schemas.microsoft.com/office/word/2010/wordml" xmlns:w15="http://schemas.microsoft.com/office/word/2012/wordml" xmlns:w16cex="http://schemas.microsoft.com/office/word/2018/wordml/cex" xmlns:w16cid="http://schemas.microsoft.com/office/word/2016/wordml/cid" xmlns:w16="http://schemas.microsoft.com/office/word/2018/wordml" xmlns:w16sdtdh="http://schemas.microsoft.com/office/word/2020/wordml/sdtdatahash" xmlns:w16se="http://schemas.microsoft.com/office/word/2015/wordml/symex" mc:Ignorable="w14 w15 w16se w16cid w16 w16cex w16sdtdh">
+<w:styles xmlns:mc="http://schemas.openxmlformats.org/markup-compatibility/2006" xmlns:r="http://schemas.openxmlformats.org/officeDocument/2006/relationships" xmlns:w="http://schemas.openxmlformats.org/wordprocessingml/2006/main" xmlns:w14="http://schemas.microsoft.com/office/word/2010/wordml" xmlns:w15="http://schemas.microsoft.com/office/word/2012/wordml" xmlns:w16cex="http://schemas.microsoft.com/office/word/2018/wordml/cex" xmlns:w16cid="http://schemas.microsoft.com/office/word/2016/wordml/cid" xmlns:w16="http://schemas.microsoft.com/office/word/2018/wordml" xmlns:w16du="http://schemas.microsoft.com/office/word/2023/wordml/word16du" xmlns:w16sdtdh="http://schemas.microsoft.com/office/word/2020/wordml/sdtdatahash" xmlns:w16sdtfl="http://schemas.microsoft.com/office/word/2024/wordml/sdtformatlock" xmlns:w16se="http://schemas.microsoft.com/office/word/2015/wordml/symex" mc:Ignorable="w14 w15 w16se w16cid w16 w16cex w16sdtdh w16sdtfl w16du">
   <w:docDefaults>
     <w:rPrDefault>
       <w:rPr>

</xml_diff>

<commit_message>
Neue Ordnerstruktur und Anbindung an die Datenbank
</commit_message>
<xml_diff>
--- a/Anforderungen.docx
+++ b/Anforderungen.docx
@@ -1,6 +1,6 @@
 
 <file path=word/document.xml><?xml version="1.0" encoding="utf-8"?>
-<w:document xmlns:wpc="http://schemas.microsoft.com/office/word/2010/wordprocessingCanvas" xmlns:cx="http://schemas.microsoft.com/office/drawing/2014/chartex" xmlns:cx1="http://schemas.microsoft.com/office/drawing/2015/9/8/chartex" xmlns:cx2="http://schemas.microsoft.com/office/drawing/2015/10/21/chartex" xmlns:cx3="http://schemas.microsoft.com/office/drawing/2016/5/9/chartex" xmlns:cx4="http://schemas.microsoft.com/office/drawing/2016/5/10/chartex" xmlns:cx5="http://schemas.microsoft.com/office/drawing/2016/5/11/chartex" xmlns:cx6="http://schemas.microsoft.com/office/drawing/2016/5/12/chartex" xmlns:cx7="http://schemas.microsoft.com/office/drawing/2016/5/13/chartex" xmlns:cx8="http://schemas.microsoft.com/office/drawing/2016/5/14/chartex" xmlns:mc="http://schemas.openxmlformats.org/markup-compatibility/2006" xmlns:aink="http://schemas.microsoft.com/office/drawing/2016/ink" xmlns:am3d="http://schemas.microsoft.com/office/drawing/2017/model3d" xmlns:o="urn:schemas-microsoft-com:office:office" xmlns:r="http://schemas.openxmlformats.org/officeDocument/2006/relationships" xmlns:m="http://schemas.openxmlformats.org/officeDocument/2006/math" xmlns:v="urn:schemas-microsoft-com:vml" xmlns:wp14="http://schemas.microsoft.com/office/word/2010/wordprocessingDrawing" xmlns:wp="http://schemas.openxmlformats.org/drawingml/2006/wordprocessingDrawing" xmlns:w10="urn:schemas-microsoft-com:office:word" xmlns:w="http://schemas.openxmlformats.org/wordprocessingml/2006/main" xmlns:w14="http://schemas.microsoft.com/office/word/2010/wordml" xmlns:w15="http://schemas.microsoft.com/office/word/2012/wordml" xmlns:w16cex="http://schemas.microsoft.com/office/word/2018/wordml/cex" xmlns:w16cid="http://schemas.microsoft.com/office/word/2016/wordml/cid" xmlns:w16="http://schemas.microsoft.com/office/word/2018/wordml" xmlns:w16sdtdh="http://schemas.microsoft.com/office/word/2020/wordml/sdtdatahash" xmlns:w16se="http://schemas.microsoft.com/office/word/2015/wordml/symex" xmlns:wpg="http://schemas.microsoft.com/office/word/2010/wordprocessingGroup" xmlns:wpi="http://schemas.microsoft.com/office/word/2010/wordprocessingInk" xmlns:wne="http://schemas.microsoft.com/office/word/2006/wordml" xmlns:wps="http://schemas.microsoft.com/office/word/2010/wordprocessingShape" mc:Ignorable="w14 w15 w16se w16cid w16 w16cex w16sdtdh wp14">
+<w:document xmlns:wpc="http://schemas.microsoft.com/office/word/2010/wordprocessingCanvas" xmlns:cx="http://schemas.microsoft.com/office/drawing/2014/chartex" xmlns:cx1="http://schemas.microsoft.com/office/drawing/2015/9/8/chartex" xmlns:cx2="http://schemas.microsoft.com/office/drawing/2015/10/21/chartex" xmlns:cx3="http://schemas.microsoft.com/office/drawing/2016/5/9/chartex" xmlns:cx4="http://schemas.microsoft.com/office/drawing/2016/5/10/chartex" xmlns:cx5="http://schemas.microsoft.com/office/drawing/2016/5/11/chartex" xmlns:cx6="http://schemas.microsoft.com/office/drawing/2016/5/12/chartex" xmlns:cx7="http://schemas.microsoft.com/office/drawing/2016/5/13/chartex" xmlns:cx8="http://schemas.microsoft.com/office/drawing/2016/5/14/chartex" xmlns:mc="http://schemas.openxmlformats.org/markup-compatibility/2006" xmlns:aink="http://schemas.microsoft.com/office/drawing/2016/ink" xmlns:am3d="http://schemas.microsoft.com/office/drawing/2017/model3d" xmlns:o="urn:schemas-microsoft-com:office:office" xmlns:oel="http://schemas.microsoft.com/office/2019/extlst" xmlns:r="http://schemas.openxmlformats.org/officeDocument/2006/relationships" xmlns:m="http://schemas.openxmlformats.org/officeDocument/2006/math" xmlns:v="urn:schemas-microsoft-com:vml" xmlns:wp14="http://schemas.microsoft.com/office/word/2010/wordprocessingDrawing" xmlns:wp="http://schemas.openxmlformats.org/drawingml/2006/wordprocessingDrawing" xmlns:w10="urn:schemas-microsoft-com:office:word" xmlns:w="http://schemas.openxmlformats.org/wordprocessingml/2006/main" xmlns:w14="http://schemas.microsoft.com/office/word/2010/wordml" xmlns:w15="http://schemas.microsoft.com/office/word/2012/wordml" xmlns:w16cex="http://schemas.microsoft.com/office/word/2018/wordml/cex" xmlns:w16cid="http://schemas.microsoft.com/office/word/2016/wordml/cid" xmlns:w16="http://schemas.microsoft.com/office/word/2018/wordml" xmlns:w16du="http://schemas.microsoft.com/office/word/2023/wordml/word16du" xmlns:w16sdtdh="http://schemas.microsoft.com/office/word/2020/wordml/sdtdatahash" xmlns:w16sdtfl="http://schemas.microsoft.com/office/word/2024/wordml/sdtformatlock" xmlns:w16se="http://schemas.microsoft.com/office/word/2015/wordml/symex" xmlns:wpg="http://schemas.microsoft.com/office/word/2010/wordprocessingGroup" xmlns:wpi="http://schemas.microsoft.com/office/word/2010/wordprocessingInk" xmlns:wne="http://schemas.microsoft.com/office/word/2006/wordml" xmlns:wps="http://schemas.microsoft.com/office/word/2010/wordprocessingShape" mc:Ignorable="w14 w15 w16se w16cid w16 w16cex w16sdtdh w16sdtfl w16du wp14">
   <w:body>
     <w:p>
       <w:pPr>
@@ -584,11 +584,9 @@
       <w:r>
         <w:t>(</w:t>
       </w:r>
-      <w:proofErr w:type="gramStart"/>
       <w:r>
         <w:t>1:n</w:t>
       </w:r>
-      <w:proofErr w:type="gramEnd"/>
       <w:r>
         <w:t>)</w:t>
       </w:r>
@@ -652,15 +650,7 @@
         <w:t>, 1-5)</w:t>
       </w:r>
       <w:r>
-        <w:t xml:space="preserve"> (</w:t>
-      </w:r>
-      <w:proofErr w:type="gramStart"/>
-      <w:r>
-        <w:t>1:n</w:t>
-      </w:r>
-      <w:proofErr w:type="gramEnd"/>
-      <w:r>
-        <w:t>)</w:t>
+        <w:t xml:space="preserve"> (1:n)</w:t>
       </w:r>
     </w:p>
     <w:p>
@@ -1010,20 +1000,118 @@
           <w:numId w:val="2"/>
         </w:numPr>
         <w:spacing w:after="0" w:line="240" w:lineRule="auto"/>
-      </w:pPr>
-      <w:r>
-        <w:t xml:space="preserve">ID (Integer, Auto </w:t>
-      </w:r>
+        <w:rPr>
+          <w:lang w:val="en-US"/>
+        </w:rPr>
+      </w:pPr>
+      <w:r>
+        <w:rPr>
+          <w:lang w:val="en-US"/>
+        </w:rPr>
+        <w:t>ID (Integer, Auto Increment</w:t>
+      </w:r>
+      <w:r>
+        <w:rPr>
+          <w:lang w:val="en-US"/>
+        </w:rPr>
+        <w:t>, Primary</w:t>
+      </w:r>
+      <w:r>
+        <w:rPr>
+          <w:lang w:val="en-US"/>
+        </w:rPr>
+        <w:t xml:space="preserve"> Key</w:t>
+      </w:r>
+      <w:r>
+        <w:rPr>
+          <w:lang w:val="en-US"/>
+        </w:rPr>
+        <w:t>)</w:t>
+      </w:r>
+    </w:p>
+    <w:p>
+      <w:pPr>
+        <w:pStyle w:val="Listenabsatz"/>
+        <w:numPr>
+          <w:ilvl w:val="0"/>
+          <w:numId w:val="2"/>
+        </w:numPr>
+        <w:spacing w:after="0" w:line="240" w:lineRule="auto"/>
+      </w:pPr>
+      <w:r>
+        <w:t>Text</w:t>
+      </w:r>
+      <w:r>
+        <w:t xml:space="preserve"> (String)</w:t>
+      </w:r>
+    </w:p>
+    <w:p>
+      <w:pPr>
+        <w:pStyle w:val="Listenabsatz"/>
+        <w:numPr>
+          <w:ilvl w:val="0"/>
+          <w:numId w:val="2"/>
+        </w:numPr>
+        <w:spacing w:after="0" w:line="240" w:lineRule="auto"/>
+      </w:pPr>
       <w:proofErr w:type="spellStart"/>
       <w:r>
-        <w:t>Increment</w:t>
+        <w:t>Nutzer</w:t>
+      </w:r>
+      <w:r>
+        <w:t>_ID</w:t>
       </w:r>
       <w:proofErr w:type="spellEnd"/>
       <w:r>
-        <w:t>, Primary</w:t>
-      </w:r>
-      <w:r>
-        <w:t xml:space="preserve"> Key</w:t>
+        <w:t xml:space="preserve"> </w:t>
+      </w:r>
+      <w:r>
+        <w:t>(Fremdschlüssel zu Nutzer)</w:t>
+      </w:r>
+    </w:p>
+    <w:p>
+      <w:pPr>
+        <w:pStyle w:val="Listenabsatz"/>
+        <w:numPr>
+          <w:ilvl w:val="0"/>
+          <w:numId w:val="2"/>
+        </w:numPr>
+        <w:spacing w:after="0" w:line="240" w:lineRule="auto"/>
+      </w:pPr>
+      <w:proofErr w:type="spellStart"/>
+      <w:r>
+        <w:t>Rezept_ID</w:t>
+      </w:r>
+      <w:proofErr w:type="spellEnd"/>
+      <w:r>
+        <w:t xml:space="preserve"> (Fremdschlüssel zu Rezept)</w:t>
+      </w:r>
+    </w:p>
+    <w:p>
+      <w:pPr>
+        <w:pStyle w:val="Listenabsatz"/>
+        <w:numPr>
+          <w:ilvl w:val="0"/>
+          <w:numId w:val="2"/>
+        </w:numPr>
+        <w:spacing w:after="0" w:line="240" w:lineRule="auto"/>
+      </w:pPr>
+      <w:proofErr w:type="spellStart"/>
+      <w:r>
+        <w:t>Kommentiert_am</w:t>
+      </w:r>
+      <w:proofErr w:type="spellEnd"/>
+      <w:r>
+        <w:t xml:space="preserve"> (T</w:t>
+      </w:r>
+      <w:r>
+        <w:t>IMESTAMP</w:t>
+      </w:r>
+      <w:r>
+        <w:t xml:space="preserve"> </w:t>
+      </w:r>
+      <w:r>
+        <w:t>DEFAULT CURRENT_TIMESTAMP</w:t>
       </w:r>
       <w:r>
         <w:t>)</w:t>
@@ -1031,18 +1119,99 @@
     </w:p>
     <w:p>
       <w:pPr>
-        <w:pStyle w:val="Listenabsatz"/>
-        <w:numPr>
-          <w:ilvl w:val="0"/>
-          <w:numId w:val="2"/>
-        </w:numPr>
-        <w:spacing w:after="0" w:line="240" w:lineRule="auto"/>
-      </w:pPr>
-      <w:r>
-        <w:t>Text</w:t>
-      </w:r>
-      <w:r>
-        <w:t xml:space="preserve"> (String)</w:t>
+        <w:spacing w:after="0" w:line="240" w:lineRule="auto"/>
+      </w:pPr>
+    </w:p>
+    <w:p>
+      <w:pPr>
+        <w:spacing w:after="0" w:line="240" w:lineRule="auto"/>
+      </w:pPr>
+      <w:r>
+        <w:t>Attribute Kategorie:</w:t>
+      </w:r>
+    </w:p>
+    <w:p>
+      <w:pPr>
+        <w:pStyle w:val="Listenabsatz"/>
+        <w:numPr>
+          <w:ilvl w:val="0"/>
+          <w:numId w:val="2"/>
+        </w:numPr>
+        <w:spacing w:after="0" w:line="240" w:lineRule="auto"/>
+      </w:pPr>
+      <w:r>
+        <w:t>ID (Integer)</w:t>
+      </w:r>
+    </w:p>
+    <w:p>
+      <w:pPr>
+        <w:pStyle w:val="Listenabsatz"/>
+        <w:numPr>
+          <w:ilvl w:val="0"/>
+          <w:numId w:val="2"/>
+        </w:numPr>
+        <w:spacing w:after="0" w:line="240" w:lineRule="auto"/>
+      </w:pPr>
+      <w:r>
+        <w:t>Name (String)</w:t>
+      </w:r>
+    </w:p>
+    <w:p>
+      <w:pPr>
+        <w:spacing w:after="0" w:line="240" w:lineRule="auto"/>
+      </w:pPr>
+    </w:p>
+    <w:p>
+      <w:pPr>
+        <w:spacing w:after="0" w:line="240" w:lineRule="auto"/>
+      </w:pPr>
+      <w:r>
+        <w:t>Attribute Schwierigkeitsgrad:</w:t>
+      </w:r>
+    </w:p>
+    <w:p>
+      <w:pPr>
+        <w:pStyle w:val="Listenabsatz"/>
+        <w:numPr>
+          <w:ilvl w:val="0"/>
+          <w:numId w:val="2"/>
+        </w:numPr>
+        <w:spacing w:after="0" w:line="240" w:lineRule="auto"/>
+      </w:pPr>
+      <w:r>
+        <w:t>ID (Integer)</w:t>
+      </w:r>
+    </w:p>
+    <w:p>
+      <w:pPr>
+        <w:pStyle w:val="Listenabsatz"/>
+        <w:numPr>
+          <w:ilvl w:val="0"/>
+          <w:numId w:val="2"/>
+        </w:numPr>
+        <w:spacing w:after="0" w:line="240" w:lineRule="auto"/>
+      </w:pPr>
+      <w:r>
+        <w:t>Name (String)</w:t>
+      </w:r>
+    </w:p>
+    <w:p>
+      <w:pPr>
+        <w:spacing w:after="0" w:line="240" w:lineRule="auto"/>
+      </w:pPr>
+    </w:p>
+    <w:p>
+      <w:pPr>
+        <w:spacing w:after="0" w:line="240" w:lineRule="auto"/>
+      </w:pPr>
+      <w:r>
+        <w:t>Attribute Bewertung</w:t>
+      </w:r>
+      <w:r>
+        <w:t xml:space="preserve"> (ein Nutzer kann ein Rezept nur einmal bewerten)</w:t>
+      </w:r>
+      <w:r>
+        <w:t>:</w:t>
       </w:r>
     </w:p>
     <w:p>
@@ -1063,10 +1232,184 @@
       </w:r>
       <w:proofErr w:type="spellEnd"/>
       <w:r>
+        <w:t xml:space="preserve"> (Fremdschlüssel zu Nutzer)</w:t>
+      </w:r>
+    </w:p>
+    <w:p>
+      <w:pPr>
+        <w:pStyle w:val="Listenabsatz"/>
+        <w:numPr>
+          <w:ilvl w:val="0"/>
+          <w:numId w:val="2"/>
+        </w:numPr>
+        <w:spacing w:after="0" w:line="240" w:lineRule="auto"/>
+      </w:pPr>
+      <w:proofErr w:type="spellStart"/>
+      <w:r>
+        <w:t>Rezept</w:t>
+      </w:r>
+      <w:r>
+        <w:t>_ID</w:t>
+      </w:r>
+      <w:proofErr w:type="spellEnd"/>
+      <w:r>
+        <w:t xml:space="preserve"> (Fremdschlüssel zu Rezept)</w:t>
+      </w:r>
+    </w:p>
+    <w:p>
+      <w:pPr>
+        <w:pStyle w:val="Listenabsatz"/>
+        <w:numPr>
+          <w:ilvl w:val="0"/>
+          <w:numId w:val="2"/>
+        </w:numPr>
+        <w:spacing w:after="0" w:line="240" w:lineRule="auto"/>
+      </w:pPr>
+      <w:r>
+        <w:t>Sterne</w:t>
+      </w:r>
+      <w:r>
+        <w:t xml:space="preserve"> (</w:t>
+      </w:r>
+      <w:r>
+        <w:t>INTEGER CHECK (</w:t>
+      </w:r>
+      <w:proofErr w:type="spellStart"/>
+      <w:r>
+        <w:t>sterne</w:t>
+      </w:r>
+      <w:proofErr w:type="spellEnd"/>
+      <w:r>
+        <w:t xml:space="preserve"> BETWEEN 1 AND 5)</w:t>
+      </w:r>
+      <w:r>
+        <w:t>)</w:t>
+      </w:r>
+    </w:p>
+    <w:p>
+      <w:pPr>
+        <w:pStyle w:val="Listenabsatz"/>
+        <w:numPr>
+          <w:ilvl w:val="0"/>
+          <w:numId w:val="2"/>
+        </w:numPr>
+        <w:spacing w:after="0" w:line="240" w:lineRule="auto"/>
+      </w:pPr>
+      <w:proofErr w:type="spellStart"/>
+      <w:r>
+        <w:t>Bewertet_am</w:t>
+      </w:r>
+      <w:proofErr w:type="spellEnd"/>
+      <w:r>
         <w:t xml:space="preserve"> </w:t>
       </w:r>
       <w:r>
-        <w:t>(Fremdschlüssel zu Nutzer)</w:t>
+        <w:t>(</w:t>
+      </w:r>
+      <w:r>
+        <w:t>IMESTAMP DEFAULT CURRENT_TIMESTAMP</w:t>
+      </w:r>
+      <w:r>
+        <w:t>)</w:t>
+      </w:r>
+    </w:p>
+    <w:p>
+      <w:pPr>
+        <w:spacing w:after="0" w:line="240" w:lineRule="auto"/>
+      </w:pPr>
+    </w:p>
+    <w:p>
+      <w:pPr>
+        <w:spacing w:after="0" w:line="240" w:lineRule="auto"/>
+      </w:pPr>
+      <w:r>
+        <w:t>Attribute Einheit:</w:t>
+      </w:r>
+    </w:p>
+    <w:p>
+      <w:pPr>
+        <w:pStyle w:val="Listenabsatz"/>
+        <w:numPr>
+          <w:ilvl w:val="0"/>
+          <w:numId w:val="2"/>
+        </w:numPr>
+        <w:spacing w:after="0" w:line="240" w:lineRule="auto"/>
+      </w:pPr>
+      <w:r>
+        <w:t>ID (Integer)</w:t>
+      </w:r>
+    </w:p>
+    <w:p>
+      <w:pPr>
+        <w:pStyle w:val="Listenabsatz"/>
+        <w:numPr>
+          <w:ilvl w:val="0"/>
+          <w:numId w:val="2"/>
+        </w:numPr>
+        <w:spacing w:after="0" w:line="240" w:lineRule="auto"/>
+      </w:pPr>
+      <w:r>
+        <w:t>Name (String)</w:t>
+      </w:r>
+    </w:p>
+    <w:p>
+      <w:pPr>
+        <w:pStyle w:val="Listenabsatz"/>
+        <w:numPr>
+          <w:ilvl w:val="0"/>
+          <w:numId w:val="2"/>
+        </w:numPr>
+        <w:spacing w:after="0" w:line="240" w:lineRule="auto"/>
+      </w:pPr>
+      <w:r>
+        <w:t>Abkürzung (String)</w:t>
+      </w:r>
+    </w:p>
+    <w:p>
+      <w:pPr>
+        <w:pStyle w:val="Listenabsatz"/>
+        <w:numPr>
+          <w:ilvl w:val="0"/>
+          <w:numId w:val="2"/>
+        </w:numPr>
+        <w:spacing w:after="0" w:line="240" w:lineRule="auto"/>
+      </w:pPr>
+      <w:r>
+        <w:t>Typ (String)</w:t>
+      </w:r>
+      <w:r>
+        <w:t xml:space="preserve"> (z.B. Gewicht, Volumen</w:t>
+      </w:r>
+      <w:r>
+        <w:t>, zählbar</w:t>
+      </w:r>
+      <w:r>
+        <w:t>)</w:t>
+      </w:r>
+      <w:r>
+        <w:t xml:space="preserve"> (für Umrechnungen)</w:t>
+      </w:r>
+    </w:p>
+    <w:p>
+      <w:pPr>
+        <w:spacing w:after="0" w:line="240" w:lineRule="auto"/>
+      </w:pPr>
+    </w:p>
+    <w:p>
+      <w:pPr>
+        <w:spacing w:after="0" w:line="240" w:lineRule="auto"/>
+      </w:pPr>
+      <w:r>
+        <w:t>Attribute Favorit</w:t>
+      </w:r>
+      <w:r>
+        <w:t xml:space="preserve"> (</w:t>
+      </w:r>
+      <w:r>
+        <w:t>Verbindungstabelle</w:t>
+      </w:r>
+      <w:r>
+        <w:t>):</w:t>
       </w:r>
     </w:p>
     <w:p>
@@ -1080,7 +1423,10 @@
       </w:pPr>
       <w:proofErr w:type="spellStart"/>
       <w:r>
-        <w:t>Rezept_ID</w:t>
+        <w:t>Rezept</w:t>
+      </w:r>
+      <w:r>
+        <w:t>_ID</w:t>
       </w:r>
       <w:proofErr w:type="spellEnd"/>
       <w:r>
@@ -1098,404 +1444,85 @@
       </w:pPr>
       <w:proofErr w:type="spellStart"/>
       <w:r>
-        <w:t>Kommentiert_am</w:t>
+        <w:t>Nutzer</w:t>
+      </w:r>
+      <w:r>
+        <w:t>_ID</w:t>
       </w:r>
       <w:proofErr w:type="spellEnd"/>
       <w:r>
-        <w:t xml:space="preserve"> (T</w:t>
-      </w:r>
-      <w:r>
-        <w:t>IMESTAMP</w:t>
-      </w:r>
-      <w:r>
-        <w:t xml:space="preserve"> </w:t>
-      </w:r>
-      <w:r>
-        <w:t>DEFAULT CURRENT_TIMESTAMP</w:t>
-      </w:r>
-      <w:r>
+        <w:t xml:space="preserve"> (Fremdschlüssel zu Nutzer)</w:t>
+      </w:r>
+    </w:p>
+    <w:p>
+      <w:pPr>
+        <w:pStyle w:val="Listenabsatz"/>
+        <w:numPr>
+          <w:ilvl w:val="0"/>
+          <w:numId w:val="2"/>
+        </w:numPr>
+        <w:spacing w:after="0" w:line="240" w:lineRule="auto"/>
+        <w:rPr>
+          <w:lang w:val="en-US"/>
+        </w:rPr>
+      </w:pPr>
+      <w:proofErr w:type="spellStart"/>
+      <w:r>
+        <w:rPr>
+          <w:lang w:val="en-US"/>
+        </w:rPr>
+        <w:t>F</w:t>
+      </w:r>
+      <w:r>
+        <w:rPr>
+          <w:lang w:val="en-US"/>
+        </w:rPr>
+        <w:t>avorisiert</w:t>
+      </w:r>
+      <w:r>
+        <w:rPr>
+          <w:lang w:val="en-US"/>
+        </w:rPr>
+        <w:t>_</w:t>
+      </w:r>
+      <w:r>
+        <w:rPr>
+          <w:lang w:val="en-US"/>
+        </w:rPr>
+        <w:t>am</w:t>
+      </w:r>
+      <w:proofErr w:type="spellEnd"/>
+      <w:r>
+        <w:rPr>
+          <w:lang w:val="en-US"/>
+        </w:rPr>
+        <w:t xml:space="preserve"> (</w:t>
+      </w:r>
+      <w:r>
+        <w:rPr>
+          <w:lang w:val="en-US"/>
+        </w:rPr>
+        <w:t>TIMESTAMP</w:t>
+      </w:r>
+      <w:r>
+        <w:rPr>
+          <w:lang w:val="en-US"/>
+        </w:rPr>
+        <w:t xml:space="preserve"> DEFAULT CURRENT_TIMESTAMP</w:t>
+      </w:r>
+      <w:r>
+        <w:rPr>
+          <w:lang w:val="en-US"/>
+        </w:rPr>
         <w:t>)</w:t>
       </w:r>
     </w:p>
     <w:p>
       <w:pPr>
         <w:spacing w:after="0" w:line="240" w:lineRule="auto"/>
-      </w:pPr>
-    </w:p>
-    <w:p>
-      <w:pPr>
-        <w:spacing w:after="0" w:line="240" w:lineRule="auto"/>
-      </w:pPr>
-      <w:r>
-        <w:t>Attribute Kategorie:</w:t>
-      </w:r>
-    </w:p>
-    <w:p>
-      <w:pPr>
-        <w:pStyle w:val="Listenabsatz"/>
-        <w:numPr>
-          <w:ilvl w:val="0"/>
-          <w:numId w:val="2"/>
-        </w:numPr>
-        <w:spacing w:after="0" w:line="240" w:lineRule="auto"/>
-      </w:pPr>
-      <w:r>
-        <w:t>ID (Integer)</w:t>
-      </w:r>
-    </w:p>
-    <w:p>
-      <w:pPr>
-        <w:pStyle w:val="Listenabsatz"/>
-        <w:numPr>
-          <w:ilvl w:val="0"/>
-          <w:numId w:val="2"/>
-        </w:numPr>
-        <w:spacing w:after="0" w:line="240" w:lineRule="auto"/>
-      </w:pPr>
-      <w:r>
-        <w:t>Name (String)</w:t>
-      </w:r>
-    </w:p>
-    <w:p>
-      <w:pPr>
-        <w:spacing w:after="0" w:line="240" w:lineRule="auto"/>
-      </w:pPr>
-    </w:p>
-    <w:p>
-      <w:pPr>
-        <w:spacing w:after="0" w:line="240" w:lineRule="auto"/>
-      </w:pPr>
-      <w:r>
-        <w:t>Attribute Schwierigkeitsgrad:</w:t>
-      </w:r>
-    </w:p>
-    <w:p>
-      <w:pPr>
-        <w:pStyle w:val="Listenabsatz"/>
-        <w:numPr>
-          <w:ilvl w:val="0"/>
-          <w:numId w:val="2"/>
-        </w:numPr>
-        <w:spacing w:after="0" w:line="240" w:lineRule="auto"/>
-      </w:pPr>
-      <w:r>
-        <w:t>ID (Integer)</w:t>
-      </w:r>
-    </w:p>
-    <w:p>
-      <w:pPr>
-        <w:pStyle w:val="Listenabsatz"/>
-        <w:numPr>
-          <w:ilvl w:val="0"/>
-          <w:numId w:val="2"/>
-        </w:numPr>
-        <w:spacing w:after="0" w:line="240" w:lineRule="auto"/>
-      </w:pPr>
-      <w:r>
-        <w:t>Name (String)</w:t>
-      </w:r>
-    </w:p>
-    <w:p>
-      <w:pPr>
-        <w:spacing w:after="0" w:line="240" w:lineRule="auto"/>
-      </w:pPr>
-    </w:p>
-    <w:p>
-      <w:pPr>
-        <w:spacing w:after="0" w:line="240" w:lineRule="auto"/>
-      </w:pPr>
-      <w:r>
-        <w:t>Attribute Bewertung</w:t>
-      </w:r>
-      <w:r>
-        <w:t xml:space="preserve"> (ein Nutzer kann ein Rezept nur einmal bewerten)</w:t>
-      </w:r>
-      <w:r>
-        <w:t>:</w:t>
-      </w:r>
-    </w:p>
-    <w:p>
-      <w:pPr>
-        <w:pStyle w:val="Listenabsatz"/>
-        <w:numPr>
-          <w:ilvl w:val="0"/>
-          <w:numId w:val="2"/>
-        </w:numPr>
-        <w:spacing w:after="0" w:line="240" w:lineRule="auto"/>
-      </w:pPr>
-      <w:proofErr w:type="spellStart"/>
-      <w:r>
-        <w:t>Nutzer</w:t>
-      </w:r>
-      <w:r>
-        <w:t>_ID</w:t>
-      </w:r>
-      <w:proofErr w:type="spellEnd"/>
-      <w:r>
-        <w:t xml:space="preserve"> (Fremdschlüssel zu Nutzer)</w:t>
-      </w:r>
-    </w:p>
-    <w:p>
-      <w:pPr>
-        <w:pStyle w:val="Listenabsatz"/>
-        <w:numPr>
-          <w:ilvl w:val="0"/>
-          <w:numId w:val="2"/>
-        </w:numPr>
-        <w:spacing w:after="0" w:line="240" w:lineRule="auto"/>
-      </w:pPr>
-      <w:proofErr w:type="spellStart"/>
-      <w:r>
-        <w:t>Rezept</w:t>
-      </w:r>
-      <w:r>
-        <w:t>_ID</w:t>
-      </w:r>
-      <w:proofErr w:type="spellEnd"/>
-      <w:r>
-        <w:t xml:space="preserve"> (Fremdschlüssel zu Rezept)</w:t>
-      </w:r>
-    </w:p>
-    <w:p>
-      <w:pPr>
-        <w:pStyle w:val="Listenabsatz"/>
-        <w:numPr>
-          <w:ilvl w:val="0"/>
-          <w:numId w:val="2"/>
-        </w:numPr>
-        <w:spacing w:after="0" w:line="240" w:lineRule="auto"/>
-      </w:pPr>
-      <w:r>
-        <w:t>Sterne</w:t>
-      </w:r>
-      <w:r>
-        <w:t xml:space="preserve"> (</w:t>
-      </w:r>
-      <w:r>
-        <w:t>INTEGER CHECK (</w:t>
-      </w:r>
-      <w:proofErr w:type="spellStart"/>
-      <w:r>
-        <w:t>sterne</w:t>
-      </w:r>
-      <w:proofErr w:type="spellEnd"/>
-      <w:r>
-        <w:t xml:space="preserve"> BETWEEN 1 AND 5)</w:t>
-      </w:r>
-      <w:r>
-        <w:t>)</w:t>
-      </w:r>
-    </w:p>
-    <w:p>
-      <w:pPr>
-        <w:pStyle w:val="Listenabsatz"/>
-        <w:numPr>
-          <w:ilvl w:val="0"/>
-          <w:numId w:val="2"/>
-        </w:numPr>
-        <w:spacing w:after="0" w:line="240" w:lineRule="auto"/>
-      </w:pPr>
-      <w:proofErr w:type="spellStart"/>
-      <w:r>
-        <w:t>Bewertet_am</w:t>
-      </w:r>
-      <w:proofErr w:type="spellEnd"/>
-      <w:r>
-        <w:t xml:space="preserve"> </w:t>
-      </w:r>
-      <w:r>
-        <w:t>(</w:t>
-      </w:r>
-      <w:r>
-        <w:t>IMESTAMP DEFAULT CURRENT_TIMESTAMP</w:t>
-      </w:r>
-      <w:r>
-        <w:t>)</w:t>
-      </w:r>
-    </w:p>
-    <w:p>
-      <w:pPr>
-        <w:spacing w:after="0" w:line="240" w:lineRule="auto"/>
-      </w:pPr>
-    </w:p>
-    <w:p>
-      <w:pPr>
-        <w:spacing w:after="0" w:line="240" w:lineRule="auto"/>
-      </w:pPr>
-      <w:r>
-        <w:t>Attribute Einheit:</w:t>
-      </w:r>
-    </w:p>
-    <w:p>
-      <w:pPr>
-        <w:pStyle w:val="Listenabsatz"/>
-        <w:numPr>
-          <w:ilvl w:val="0"/>
-          <w:numId w:val="2"/>
-        </w:numPr>
-        <w:spacing w:after="0" w:line="240" w:lineRule="auto"/>
-      </w:pPr>
-      <w:r>
-        <w:t>ID (Integer)</w:t>
-      </w:r>
-    </w:p>
-    <w:p>
-      <w:pPr>
-        <w:pStyle w:val="Listenabsatz"/>
-        <w:numPr>
-          <w:ilvl w:val="0"/>
-          <w:numId w:val="2"/>
-        </w:numPr>
-        <w:spacing w:after="0" w:line="240" w:lineRule="auto"/>
-      </w:pPr>
-      <w:r>
-        <w:t>Name (String)</w:t>
-      </w:r>
-    </w:p>
-    <w:p>
-      <w:pPr>
-        <w:pStyle w:val="Listenabsatz"/>
-        <w:numPr>
-          <w:ilvl w:val="0"/>
-          <w:numId w:val="2"/>
-        </w:numPr>
-        <w:spacing w:after="0" w:line="240" w:lineRule="auto"/>
-      </w:pPr>
-      <w:r>
-        <w:t>Abkürzung (String)</w:t>
-      </w:r>
-    </w:p>
-    <w:p>
-      <w:pPr>
-        <w:pStyle w:val="Listenabsatz"/>
-        <w:numPr>
-          <w:ilvl w:val="0"/>
-          <w:numId w:val="2"/>
-        </w:numPr>
-        <w:spacing w:after="0" w:line="240" w:lineRule="auto"/>
-      </w:pPr>
-      <w:r>
-        <w:t>Typ (String)</w:t>
-      </w:r>
-      <w:r>
-        <w:t xml:space="preserve"> (z.B. Gewicht, Volumen</w:t>
-      </w:r>
-      <w:r>
-        <w:t>, zählbar</w:t>
-      </w:r>
-      <w:r>
-        <w:t>)</w:t>
-      </w:r>
-      <w:r>
-        <w:t xml:space="preserve"> (für Umrechnungen)</w:t>
-      </w:r>
-    </w:p>
-    <w:p>
-      <w:pPr>
-        <w:spacing w:after="0" w:line="240" w:lineRule="auto"/>
-      </w:pPr>
-    </w:p>
-    <w:p>
-      <w:pPr>
-        <w:spacing w:after="0" w:line="240" w:lineRule="auto"/>
-      </w:pPr>
-      <w:r>
-        <w:t>Attribute Favorit</w:t>
-      </w:r>
-      <w:r>
-        <w:t xml:space="preserve"> (</w:t>
-      </w:r>
-      <w:r>
-        <w:t>Verbindungstabelle</w:t>
-      </w:r>
-      <w:r>
-        <w:t>):</w:t>
-      </w:r>
-    </w:p>
-    <w:p>
-      <w:pPr>
-        <w:pStyle w:val="Listenabsatz"/>
-        <w:numPr>
-          <w:ilvl w:val="0"/>
-          <w:numId w:val="2"/>
-        </w:numPr>
-        <w:spacing w:after="0" w:line="240" w:lineRule="auto"/>
-      </w:pPr>
-      <w:proofErr w:type="spellStart"/>
-      <w:r>
-        <w:t>Rezept</w:t>
-      </w:r>
-      <w:r>
-        <w:t>_ID</w:t>
-      </w:r>
-      <w:proofErr w:type="spellEnd"/>
-      <w:r>
-        <w:t xml:space="preserve"> (Fremdschlüssel zu Rezept)</w:t>
-      </w:r>
-    </w:p>
-    <w:p>
-      <w:pPr>
-        <w:pStyle w:val="Listenabsatz"/>
-        <w:numPr>
-          <w:ilvl w:val="0"/>
-          <w:numId w:val="2"/>
-        </w:numPr>
-        <w:spacing w:after="0" w:line="240" w:lineRule="auto"/>
-      </w:pPr>
-      <w:proofErr w:type="spellStart"/>
-      <w:r>
-        <w:t>Nutzer</w:t>
-      </w:r>
-      <w:r>
-        <w:t>_ID</w:t>
-      </w:r>
-      <w:proofErr w:type="spellEnd"/>
-      <w:r>
-        <w:t xml:space="preserve"> (Fremdschlüssel zu Nutzer)</w:t>
-      </w:r>
-    </w:p>
-    <w:p>
-      <w:pPr>
-        <w:pStyle w:val="Listenabsatz"/>
-        <w:numPr>
-          <w:ilvl w:val="0"/>
-          <w:numId w:val="2"/>
-        </w:numPr>
-        <w:spacing w:after="0" w:line="240" w:lineRule="auto"/>
-      </w:pPr>
-      <w:proofErr w:type="spellStart"/>
-      <w:r>
-        <w:t>F</w:t>
-      </w:r>
-      <w:r>
-        <w:t>avorisiert</w:t>
-      </w:r>
-      <w:r>
-        <w:t>_</w:t>
-      </w:r>
-      <w:r>
-        <w:t>am</w:t>
-      </w:r>
-      <w:proofErr w:type="spellEnd"/>
-      <w:r>
-        <w:t xml:space="preserve"> (</w:t>
-      </w:r>
-      <w:r>
-        <w:t>TIMESTAMP</w:t>
-      </w:r>
-      <w:r>
-        <w:t xml:space="preserve"> </w:t>
-      </w:r>
-      <w:r>
-        <w:t>DEFAULT CURRENT_TIMESTAMP</w:t>
-      </w:r>
-      <w:r>
-        <w:t>)</w:t>
-      </w:r>
-    </w:p>
-    <w:p>
-      <w:pPr>
-        <w:spacing w:after="0" w:line="240" w:lineRule="auto"/>
+        <w:rPr>
+          <w:lang w:val="en-US"/>
+        </w:rPr>
       </w:pPr>
     </w:p>
     <w:p>
@@ -1838,7 +1865,398 @@
     <w:p>
       <w:pPr>
         <w:spacing w:after="0" w:line="240" w:lineRule="auto"/>
+      </w:pPr>
+    </w:p>
+    <w:tbl>
+      <w:tblPr>
+        <w:tblStyle w:val="Tabellenraster"/>
+        <w:tblW w:w="0" w:type="auto"/>
         <w:jc w:val="center"/>
+        <w:tblLook w:val="04A0" w:firstRow="1" w:lastRow="0" w:firstColumn="1" w:lastColumn="0" w:noHBand="0" w:noVBand="1"/>
+      </w:tblPr>
+      <w:tblGrid>
+        <w:gridCol w:w="1729"/>
+        <w:gridCol w:w="1854"/>
+        <w:gridCol w:w="1830"/>
+        <w:gridCol w:w="1842"/>
+        <w:gridCol w:w="1807"/>
+      </w:tblGrid>
+      <w:tr>
+        <w:trPr>
+          <w:jc w:val="center"/>
+        </w:trPr>
+        <w:tc>
+          <w:tcPr>
+            <w:tcW w:w="1729" w:type="dxa"/>
+          </w:tcPr>
+          <w:p>
+            <w:pPr>
+              <w:jc w:val="center"/>
+            </w:pPr>
+          </w:p>
+        </w:tc>
+        <w:tc>
+          <w:tcPr>
+            <w:tcW w:w="1854" w:type="dxa"/>
+          </w:tcPr>
+          <w:p>
+            <w:pPr>
+              <w:jc w:val="center"/>
+            </w:pPr>
+            <w:r>
+              <w:t>Finn</w:t>
+            </w:r>
+            <w:r>
+              <w:t>le</w:t>
+            </w:r>
+            <w:r>
+              <w:t>y</w:t>
+            </w:r>
+          </w:p>
+        </w:tc>
+        <w:tc>
+          <w:tcPr>
+            <w:tcW w:w="1830" w:type="dxa"/>
+          </w:tcPr>
+          <w:p>
+            <w:pPr>
+              <w:jc w:val="center"/>
+            </w:pPr>
+            <w:r>
+              <w:t>Max</w:t>
+            </w:r>
+          </w:p>
+        </w:tc>
+        <w:tc>
+          <w:tcPr>
+            <w:tcW w:w="1842" w:type="dxa"/>
+          </w:tcPr>
+          <w:p>
+            <w:pPr>
+              <w:jc w:val="center"/>
+            </w:pPr>
+            <w:r>
+              <w:t>Leon</w:t>
+            </w:r>
+          </w:p>
+        </w:tc>
+        <w:tc>
+          <w:tcPr>
+            <w:tcW w:w="1807" w:type="dxa"/>
+          </w:tcPr>
+          <w:p>
+            <w:pPr>
+              <w:jc w:val="center"/>
+            </w:pPr>
+            <w:r>
+              <w:t>Olli</w:t>
+            </w:r>
+          </w:p>
+        </w:tc>
+      </w:tr>
+      <w:tr>
+        <w:trPr>
+          <w:jc w:val="center"/>
+        </w:trPr>
+        <w:tc>
+          <w:tcPr>
+            <w:tcW w:w="1729" w:type="dxa"/>
+          </w:tcPr>
+          <w:p>
+            <w:r>
+              <w:t>Dokumentation</w:t>
+            </w:r>
+          </w:p>
+        </w:tc>
+        <w:tc>
+          <w:tcPr>
+            <w:tcW w:w="1854" w:type="dxa"/>
+          </w:tcPr>
+          <w:p>
+            <w:pPr>
+              <w:jc w:val="center"/>
+            </w:pPr>
+            <w:r>
+              <w:t>X</w:t>
+            </w:r>
+          </w:p>
+        </w:tc>
+        <w:tc>
+          <w:tcPr>
+            <w:tcW w:w="1830" w:type="dxa"/>
+          </w:tcPr>
+          <w:p>
+            <w:pPr>
+              <w:jc w:val="center"/>
+            </w:pPr>
+            <w:r>
+              <w:t>X</w:t>
+            </w:r>
+          </w:p>
+        </w:tc>
+        <w:tc>
+          <w:tcPr>
+            <w:tcW w:w="1842" w:type="dxa"/>
+          </w:tcPr>
+          <w:p>
+            <w:pPr>
+              <w:jc w:val="center"/>
+            </w:pPr>
+          </w:p>
+        </w:tc>
+        <w:tc>
+          <w:tcPr>
+            <w:tcW w:w="1807" w:type="dxa"/>
+          </w:tcPr>
+          <w:p>
+            <w:pPr>
+              <w:jc w:val="center"/>
+            </w:pPr>
+          </w:p>
+        </w:tc>
+      </w:tr>
+      <w:tr>
+        <w:trPr>
+          <w:jc w:val="center"/>
+        </w:trPr>
+        <w:tc>
+          <w:tcPr>
+            <w:tcW w:w="1729" w:type="dxa"/>
+          </w:tcPr>
+          <w:p>
+            <w:r>
+              <w:t>Frontend</w:t>
+            </w:r>
+          </w:p>
+        </w:tc>
+        <w:tc>
+          <w:tcPr>
+            <w:tcW w:w="1854" w:type="dxa"/>
+          </w:tcPr>
+          <w:p>
+            <w:pPr>
+              <w:jc w:val="center"/>
+            </w:pPr>
+          </w:p>
+        </w:tc>
+        <w:tc>
+          <w:tcPr>
+            <w:tcW w:w="1830" w:type="dxa"/>
+          </w:tcPr>
+          <w:p>
+            <w:pPr>
+              <w:jc w:val="center"/>
+            </w:pPr>
+          </w:p>
+        </w:tc>
+        <w:tc>
+          <w:tcPr>
+            <w:tcW w:w="1842" w:type="dxa"/>
+          </w:tcPr>
+          <w:p>
+            <w:pPr>
+              <w:jc w:val="center"/>
+            </w:pPr>
+            <w:r>
+              <w:t>X</w:t>
+            </w:r>
+          </w:p>
+        </w:tc>
+        <w:tc>
+          <w:tcPr>
+            <w:tcW w:w="1807" w:type="dxa"/>
+          </w:tcPr>
+          <w:p>
+            <w:pPr>
+              <w:jc w:val="center"/>
+            </w:pPr>
+            <w:r>
+              <w:t>X</w:t>
+            </w:r>
+          </w:p>
+        </w:tc>
+      </w:tr>
+      <w:tr>
+        <w:trPr>
+          <w:jc w:val="center"/>
+        </w:trPr>
+        <w:tc>
+          <w:tcPr>
+            <w:tcW w:w="1729" w:type="dxa"/>
+          </w:tcPr>
+          <w:p>
+            <w:r>
+              <w:t>Backend</w:t>
+            </w:r>
+          </w:p>
+        </w:tc>
+        <w:tc>
+          <w:tcPr>
+            <w:tcW w:w="1854" w:type="dxa"/>
+          </w:tcPr>
+          <w:p>
+            <w:pPr>
+              <w:jc w:val="center"/>
+            </w:pPr>
+          </w:p>
+        </w:tc>
+        <w:tc>
+          <w:tcPr>
+            <w:tcW w:w="1830" w:type="dxa"/>
+          </w:tcPr>
+          <w:p>
+            <w:pPr>
+              <w:jc w:val="center"/>
+            </w:pPr>
+          </w:p>
+        </w:tc>
+        <w:tc>
+          <w:tcPr>
+            <w:tcW w:w="1842" w:type="dxa"/>
+          </w:tcPr>
+          <w:p>
+            <w:pPr>
+              <w:jc w:val="center"/>
+            </w:pPr>
+          </w:p>
+        </w:tc>
+        <w:tc>
+          <w:tcPr>
+            <w:tcW w:w="1807" w:type="dxa"/>
+          </w:tcPr>
+          <w:p>
+            <w:pPr>
+              <w:jc w:val="center"/>
+            </w:pPr>
+            <w:r>
+              <w:t>X</w:t>
+            </w:r>
+          </w:p>
+        </w:tc>
+      </w:tr>
+      <w:tr>
+        <w:trPr>
+          <w:jc w:val="center"/>
+        </w:trPr>
+        <w:tc>
+          <w:tcPr>
+            <w:tcW w:w="1729" w:type="dxa"/>
+          </w:tcPr>
+          <w:p>
+            <w:r>
+              <w:t>DB-Anbindung</w:t>
+            </w:r>
+          </w:p>
+        </w:tc>
+        <w:tc>
+          <w:tcPr>
+            <w:tcW w:w="1854" w:type="dxa"/>
+          </w:tcPr>
+          <w:p>
+            <w:pPr>
+              <w:jc w:val="center"/>
+            </w:pPr>
+          </w:p>
+        </w:tc>
+        <w:tc>
+          <w:tcPr>
+            <w:tcW w:w="1830" w:type="dxa"/>
+          </w:tcPr>
+          <w:p>
+            <w:pPr>
+              <w:jc w:val="center"/>
+            </w:pPr>
+          </w:p>
+        </w:tc>
+        <w:tc>
+          <w:tcPr>
+            <w:tcW w:w="1842" w:type="dxa"/>
+          </w:tcPr>
+          <w:p>
+            <w:pPr>
+              <w:jc w:val="center"/>
+            </w:pPr>
+            <w:r>
+              <w:t>X</w:t>
+            </w:r>
+          </w:p>
+        </w:tc>
+        <w:tc>
+          <w:tcPr>
+            <w:tcW w:w="1807" w:type="dxa"/>
+          </w:tcPr>
+          <w:p>
+            <w:pPr>
+              <w:jc w:val="center"/>
+            </w:pPr>
+          </w:p>
+        </w:tc>
+      </w:tr>
+      <w:tr>
+        <w:trPr>
+          <w:jc w:val="center"/>
+        </w:trPr>
+        <w:tc>
+          <w:tcPr>
+            <w:tcW w:w="1729" w:type="dxa"/>
+          </w:tcPr>
+          <w:p>
+            <w:pPr>
+              <w:jc w:val="center"/>
+            </w:pPr>
+            <w:r>
+              <w:t>Referat-Kram</w:t>
+            </w:r>
+          </w:p>
+        </w:tc>
+        <w:tc>
+          <w:tcPr>
+            <w:tcW w:w="1854" w:type="dxa"/>
+          </w:tcPr>
+          <w:p>
+            <w:pPr>
+              <w:jc w:val="center"/>
+            </w:pPr>
+          </w:p>
+        </w:tc>
+        <w:tc>
+          <w:tcPr>
+            <w:tcW w:w="1830" w:type="dxa"/>
+          </w:tcPr>
+          <w:p>
+            <w:pPr>
+              <w:jc w:val="center"/>
+            </w:pPr>
+            <w:r>
+              <w:t>X</w:t>
+            </w:r>
+          </w:p>
+        </w:tc>
+        <w:tc>
+          <w:tcPr>
+            <w:tcW w:w="1842" w:type="dxa"/>
+          </w:tcPr>
+          <w:p>
+            <w:pPr>
+              <w:jc w:val="center"/>
+            </w:pPr>
+          </w:p>
+        </w:tc>
+        <w:tc>
+          <w:tcPr>
+            <w:tcW w:w="1807" w:type="dxa"/>
+          </w:tcPr>
+          <w:p>
+            <w:pPr>
+              <w:jc w:val="center"/>
+            </w:pPr>
+          </w:p>
+        </w:tc>
+      </w:tr>
+    </w:tbl>
+    <w:p>
+      <w:pPr>
+        <w:spacing w:after="0" w:line="240" w:lineRule="auto"/>
       </w:pPr>
     </w:p>
     <w:sectPr>
@@ -1852,7 +2270,7 @@
 </file>
 
 <file path=word/numbering.xml><?xml version="1.0" encoding="utf-8"?>
-<w:numbering xmlns:wpc="http://schemas.microsoft.com/office/word/2010/wordprocessingCanvas" xmlns:cx="http://schemas.microsoft.com/office/drawing/2014/chartex" xmlns:cx1="http://schemas.microsoft.com/office/drawing/2015/9/8/chartex" xmlns:cx2="http://schemas.microsoft.com/office/drawing/2015/10/21/chartex" xmlns:cx3="http://schemas.microsoft.com/office/drawing/2016/5/9/chartex" xmlns:cx4="http://schemas.microsoft.com/office/drawing/2016/5/10/chartex" xmlns:cx5="http://schemas.microsoft.com/office/drawing/2016/5/11/chartex" xmlns:cx6="http://schemas.microsoft.com/office/drawing/2016/5/12/chartex" xmlns:cx7="http://schemas.microsoft.com/office/drawing/2016/5/13/chartex" xmlns:cx8="http://schemas.microsoft.com/office/drawing/2016/5/14/chartex" xmlns:mc="http://schemas.openxmlformats.org/markup-compatibility/2006" xmlns:aink="http://schemas.microsoft.com/office/drawing/2016/ink" xmlns:am3d="http://schemas.microsoft.com/office/drawing/2017/model3d" xmlns:o="urn:schemas-microsoft-com:office:office" xmlns:r="http://schemas.openxmlformats.org/officeDocument/2006/relationships" xmlns:m="http://schemas.openxmlformats.org/officeDocument/2006/math" xmlns:v="urn:schemas-microsoft-com:vml" xmlns:wp14="http://schemas.microsoft.com/office/word/2010/wordprocessingDrawing" xmlns:wp="http://schemas.openxmlformats.org/drawingml/2006/wordprocessingDrawing" xmlns:w10="urn:schemas-microsoft-com:office:word" xmlns:w="http://schemas.openxmlformats.org/wordprocessingml/2006/main" xmlns:w14="http://schemas.microsoft.com/office/word/2010/wordml" xmlns:w15="http://schemas.microsoft.com/office/word/2012/wordml" xmlns:w16cex="http://schemas.microsoft.com/office/word/2018/wordml/cex" xmlns:w16cid="http://schemas.microsoft.com/office/word/2016/wordml/cid" xmlns:w16="http://schemas.microsoft.com/office/word/2018/wordml" xmlns:w16sdtdh="http://schemas.microsoft.com/office/word/2020/wordml/sdtdatahash" xmlns:w16se="http://schemas.microsoft.com/office/word/2015/wordml/symex" xmlns:wpg="http://schemas.microsoft.com/office/word/2010/wordprocessingGroup" xmlns:wpi="http://schemas.microsoft.com/office/word/2010/wordprocessingInk" xmlns:wne="http://schemas.microsoft.com/office/word/2006/wordml" xmlns:wps="http://schemas.microsoft.com/office/word/2010/wordprocessingShape" mc:Ignorable="w14 w15 w16se w16cid w16 w16cex w16sdtdh wp14">
+<w:numbering xmlns:wpc="http://schemas.microsoft.com/office/word/2010/wordprocessingCanvas" xmlns:cx="http://schemas.microsoft.com/office/drawing/2014/chartex" xmlns:cx1="http://schemas.microsoft.com/office/drawing/2015/9/8/chartex" xmlns:cx2="http://schemas.microsoft.com/office/drawing/2015/10/21/chartex" xmlns:cx3="http://schemas.microsoft.com/office/drawing/2016/5/9/chartex" xmlns:cx4="http://schemas.microsoft.com/office/drawing/2016/5/10/chartex" xmlns:cx5="http://schemas.microsoft.com/office/drawing/2016/5/11/chartex" xmlns:cx6="http://schemas.microsoft.com/office/drawing/2016/5/12/chartex" xmlns:cx7="http://schemas.microsoft.com/office/drawing/2016/5/13/chartex" xmlns:cx8="http://schemas.microsoft.com/office/drawing/2016/5/14/chartex" xmlns:mc="http://schemas.openxmlformats.org/markup-compatibility/2006" xmlns:aink="http://schemas.microsoft.com/office/drawing/2016/ink" xmlns:am3d="http://schemas.microsoft.com/office/drawing/2017/model3d" xmlns:o="urn:schemas-microsoft-com:office:office" xmlns:oel="http://schemas.microsoft.com/office/2019/extlst" xmlns:r="http://schemas.openxmlformats.org/officeDocument/2006/relationships" xmlns:m="http://schemas.openxmlformats.org/officeDocument/2006/math" xmlns:v="urn:schemas-microsoft-com:vml" xmlns:wp14="http://schemas.microsoft.com/office/word/2010/wordprocessingDrawing" xmlns:wp="http://schemas.openxmlformats.org/drawingml/2006/wordprocessingDrawing" xmlns:w10="urn:schemas-microsoft-com:office:word" xmlns:w="http://schemas.openxmlformats.org/wordprocessingml/2006/main" xmlns:w14="http://schemas.microsoft.com/office/word/2010/wordml" xmlns:w15="http://schemas.microsoft.com/office/word/2012/wordml" xmlns:w16cex="http://schemas.microsoft.com/office/word/2018/wordml/cex" xmlns:w16cid="http://schemas.microsoft.com/office/word/2016/wordml/cid" xmlns:w16="http://schemas.microsoft.com/office/word/2018/wordml" xmlns:w16du="http://schemas.microsoft.com/office/word/2023/wordml/word16du" xmlns:w16sdtdh="http://schemas.microsoft.com/office/word/2020/wordml/sdtdatahash" xmlns:w16sdtfl="http://schemas.microsoft.com/office/word/2024/wordml/sdtformatlock" xmlns:w16se="http://schemas.microsoft.com/office/word/2015/wordml/symex" xmlns:wpg="http://schemas.microsoft.com/office/word/2010/wordprocessingGroup" xmlns:wpi="http://schemas.microsoft.com/office/word/2010/wordprocessingInk" xmlns:wne="http://schemas.microsoft.com/office/word/2006/wordml" xmlns:wps="http://schemas.microsoft.com/office/word/2010/wordprocessingShape" mc:Ignorable="w14 w15 w16se w16cid w16 w16cex w16sdtdh w16sdtfl w16du wp14">
   <w:abstractNum w:abstractNumId="0" w15:restartNumberingAfterBreak="0">
     <w:nsid w:val="16462006"/>
     <w:multiLevelType w:val="hybridMultilevel"/>
@@ -2077,17 +2495,17 @@
       </w:rPr>
     </w:lvl>
   </w:abstractNum>
-  <w:num w:numId="1">
+  <w:num w:numId="1" w16cid:durableId="174998905">
     <w:abstractNumId w:val="1"/>
   </w:num>
-  <w:num w:numId="2">
+  <w:num w:numId="2" w16cid:durableId="1327900013">
     <w:abstractNumId w:val="0"/>
   </w:num>
 </w:numbering>
 </file>
 
 <file path=word/styles.xml><?xml version="1.0" encoding="utf-8"?>
-<w:styles xmlns:mc="http://schemas.openxmlformats.org/markup-compatibility/2006" xmlns:r="http://schemas.openxmlformats.org/officeDocument/2006/relationships" xmlns:w="http://schemas.openxmlformats.org/wordprocessingml/2006/main" xmlns:w14="http://schemas.microsoft.com/office/word/2010/wordml" xmlns:w15="http://schemas.microsoft.com/office/word/2012/wordml" xmlns:w16cex="http://schemas.microsoft.com/office/word/2018/wordml/cex" xmlns:w16cid="http://schemas.microsoft.com/office/word/2016/wordml/cid" xmlns:w16="http://schemas.microsoft.com/office/word/2018/wordml" xmlns:w16sdtdh="http://schemas.microsoft.com/office/word/2020/wordml/sdtdatahash" xmlns:w16se="http://schemas.microsoft.com/office/word/2015/wordml/symex" mc:Ignorable="w14 w15 w16se w16cid w16 w16cex w16sdtdh">
+<w:styles xmlns:mc="http://schemas.openxmlformats.org/markup-compatibility/2006" xmlns:r="http://schemas.openxmlformats.org/officeDocument/2006/relationships" xmlns:w="http://schemas.openxmlformats.org/wordprocessingml/2006/main" xmlns:w14="http://schemas.microsoft.com/office/word/2010/wordml" xmlns:w15="http://schemas.microsoft.com/office/word/2012/wordml" xmlns:w16cex="http://schemas.microsoft.com/office/word/2018/wordml/cex" xmlns:w16cid="http://schemas.microsoft.com/office/word/2016/wordml/cid" xmlns:w16="http://schemas.microsoft.com/office/word/2018/wordml" xmlns:w16du="http://schemas.microsoft.com/office/word/2023/wordml/word16du" xmlns:w16sdtdh="http://schemas.microsoft.com/office/word/2020/wordml/sdtdatahash" xmlns:w16sdtfl="http://schemas.microsoft.com/office/word/2024/wordml/sdtformatlock" xmlns:w16se="http://schemas.microsoft.com/office/word/2015/wordml/symex" mc:Ignorable="w14 w15 w16se w16cid w16 w16cex w16sdtdh w16sdtfl w16du">
   <w:docDefaults>
     <w:rPrDefault>
       <w:rPr>
@@ -2209,6 +2627,7 @@
     <w:lsdException w:name="HTML Sample" w:semiHidden="1" w:unhideWhenUsed="1"/>
     <w:lsdException w:name="HTML Typewriter" w:semiHidden="1" w:unhideWhenUsed="1"/>
     <w:lsdException w:name="HTML Variable" w:semiHidden="1" w:unhideWhenUsed="1"/>
+    <w:lsdException w:name="Normal Table" w:semiHidden="1" w:unhideWhenUsed="1"/>
     <w:lsdException w:name="annotation subject" w:semiHidden="1" w:unhideWhenUsed="1"/>
     <w:lsdException w:name="No List" w:semiHidden="1" w:unhideWhenUsed="1"/>
     <w:lsdException w:name="Outline List 1" w:semiHidden="1" w:unhideWhenUsed="1"/>
@@ -2255,8 +2674,10 @@
     <w:lsdException w:name="Table Subtle 2" w:semiHidden="1" w:unhideWhenUsed="1"/>
     <w:lsdException w:name="Table Web 1" w:semiHidden="1" w:unhideWhenUsed="1"/>
     <w:lsdException w:name="Table Web 2" w:semiHidden="1" w:unhideWhenUsed="1"/>
+    <w:lsdException w:name="Table Web 3" w:semiHidden="1" w:unhideWhenUsed="1"/>
     <w:lsdException w:name="Balloon Text" w:semiHidden="1" w:unhideWhenUsed="1"/>
     <w:lsdException w:name="Table Grid" w:uiPriority="39"/>
+    <w:lsdException w:name="Table Theme" w:semiHidden="1" w:unhideWhenUsed="1"/>
     <w:lsdException w:name="Placeholder Text" w:semiHidden="1"/>
     <w:lsdException w:name="No Spacing" w:uiPriority="1" w:qFormat="1"/>
     <w:lsdException w:name="Light Shading" w:uiPriority="60"/>
@@ -2550,6 +2971,25 @@
       <w:color w:val="5A5A5A" w:themeColor="text1" w:themeTint="A5"/>
       <w:spacing w:val="15"/>
     </w:rPr>
+  </w:style>
+  <w:style w:type="table" w:styleId="Tabellenraster">
+    <w:name w:val="Table Grid"/>
+    <w:basedOn w:val="NormaleTabelle"/>
+    <w:uiPriority w:val="39"/>
+    <w:rsid w:val="000D02C7"/>
+    <w:pPr>
+      <w:spacing w:after="0" w:line="240" w:lineRule="auto"/>
+    </w:pPr>
+    <w:tblPr>
+      <w:tblBorders>
+        <w:top w:val="single" w:sz="4" w:space="0" w:color="auto"/>
+        <w:left w:val="single" w:sz="4" w:space="0" w:color="auto"/>
+        <w:bottom w:val="single" w:sz="4" w:space="0" w:color="auto"/>
+        <w:right w:val="single" w:sz="4" w:space="0" w:color="auto"/>
+        <w:insideH w:val="single" w:sz="4" w:space="0" w:color="auto"/>
+        <w:insideV w:val="single" w:sz="4" w:space="0" w:color="auto"/>
+      </w:tblBorders>
+    </w:tblPr>
   </w:style>
 </w:styles>
 </file>

</xml_diff>